<commit_message>
Added time complexity (finished)
</commit_message>
<xml_diff>
--- a/s5132841_Algorithm_Assignment_3.docx
+++ b/s5132841_Algorithm_Assignment_3.docx
@@ -9,6 +9,8 @@
       <w:r>
         <w:t>K-Shortest Path Problem</w:t>
       </w:r>
+      <w:bookmarkStart w:id="0" w:name="_GoBack"/>
+      <w:bookmarkEnd w:id="0"/>
     </w:p>
     <w:p>
       <w:pPr>
@@ -18,7 +20,10 @@
         <w:t xml:space="preserve">Lucas Geurtjens | s5132841 | </w:t>
       </w:r>
       <w:r>
-        <w:t>25</w:t>
+        <w:t>2</w:t>
+      </w:r>
+      <w:r>
+        <w:t>6</w:t>
       </w:r>
       <w:r>
         <w:t>/05/2019</w:t>
@@ -74,7 +79,7 @@
           <w:r>
             <w:fldChar w:fldCharType="separate"/>
           </w:r>
-          <w:hyperlink w:anchor="_Toc9784444" w:history="1">
+          <w:hyperlink w:anchor="_Toc9795780" w:history="1">
             <w:r>
               <w:rPr>
                 <w:rStyle w:val="Hyperlink"/>
@@ -101,7 +106,7 @@
                 <w:noProof/>
                 <w:webHidden/>
               </w:rPr>
-              <w:instrText xml:space="preserve"> PAGEREF _Toc9784444 \h </w:instrText>
+              <w:instrText xml:space="preserve"> PAGEREF _Toc9795780 \h </w:instrText>
             </w:r>
             <w:r>
               <w:rPr>
@@ -142,7 +147,7 @@
               <w:noProof/>
             </w:rPr>
           </w:pPr>
-          <w:hyperlink w:anchor="_Toc9784445" w:history="1">
+          <w:hyperlink w:anchor="_Toc9795781" w:history="1">
             <w:r>
               <w:rPr>
                 <w:rStyle w:val="Hyperlink"/>
@@ -169,7 +174,7 @@
                 <w:noProof/>
                 <w:webHidden/>
               </w:rPr>
-              <w:instrText xml:space="preserve"> PAGEREF _Toc9784445 \h </w:instrText>
+              <w:instrText xml:space="preserve"> PAGEREF _Toc9795781 \h </w:instrText>
             </w:r>
             <w:r>
               <w:rPr>
@@ -210,7 +215,7 @@
               <w:noProof/>
             </w:rPr>
           </w:pPr>
-          <w:hyperlink w:anchor="_Toc9784446" w:history="1">
+          <w:hyperlink w:anchor="_Toc9795782" w:history="1">
             <w:r>
               <w:rPr>
                 <w:rStyle w:val="Hyperlink"/>
@@ -237,7 +242,7 @@
                 <w:noProof/>
                 <w:webHidden/>
               </w:rPr>
-              <w:instrText xml:space="preserve"> PAGEREF _Toc9784446 \h </w:instrText>
+              <w:instrText xml:space="preserve"> PAGEREF _Toc9795782 \h </w:instrText>
             </w:r>
             <w:r>
               <w:rPr>
@@ -278,7 +283,7 @@
               <w:noProof/>
             </w:rPr>
           </w:pPr>
-          <w:hyperlink w:anchor="_Toc9784447" w:history="1">
+          <w:hyperlink w:anchor="_Toc9795783" w:history="1">
             <w:r>
               <w:rPr>
                 <w:rStyle w:val="Hyperlink"/>
@@ -305,7 +310,7 @@
                 <w:noProof/>
                 <w:webHidden/>
               </w:rPr>
-              <w:instrText xml:space="preserve"> PAGEREF _Toc9784447 \h </w:instrText>
+              <w:instrText xml:space="preserve"> PAGEREF _Toc9795783 \h </w:instrText>
             </w:r>
             <w:r>
               <w:rPr>
@@ -346,7 +351,7 @@
               <w:noProof/>
             </w:rPr>
           </w:pPr>
-          <w:hyperlink w:anchor="_Toc9784448" w:history="1">
+          <w:hyperlink w:anchor="_Toc9795784" w:history="1">
             <w:r>
               <w:rPr>
                 <w:rStyle w:val="Hyperlink"/>
@@ -373,7 +378,7 @@
                 <w:noProof/>
                 <w:webHidden/>
               </w:rPr>
-              <w:instrText xml:space="preserve"> PAGEREF _Toc9784448 \h </w:instrText>
+              <w:instrText xml:space="preserve"> PAGEREF _Toc9795784 \h </w:instrText>
             </w:r>
             <w:r>
               <w:rPr>
@@ -414,7 +419,7 @@
               <w:noProof/>
             </w:rPr>
           </w:pPr>
-          <w:hyperlink w:anchor="_Toc9784449" w:history="1">
+          <w:hyperlink w:anchor="_Toc9795785" w:history="1">
             <w:r>
               <w:rPr>
                 <w:rStyle w:val="Hyperlink"/>
@@ -441,7 +446,7 @@
                 <w:noProof/>
                 <w:webHidden/>
               </w:rPr>
-              <w:instrText xml:space="preserve"> PAGEREF _Toc9784449 \h </w:instrText>
+              <w:instrText xml:space="preserve"> PAGEREF _Toc9795785 \h </w:instrText>
             </w:r>
             <w:r>
               <w:rPr>
@@ -482,7 +487,7 @@
               <w:noProof/>
             </w:rPr>
           </w:pPr>
-          <w:hyperlink w:anchor="_Toc9784450" w:history="1">
+          <w:hyperlink w:anchor="_Toc9795786" w:history="1">
             <w:r>
               <w:rPr>
                 <w:rStyle w:val="Hyperlink"/>
@@ -509,7 +514,143 @@
                 <w:noProof/>
                 <w:webHidden/>
               </w:rPr>
-              <w:instrText xml:space="preserve"> PAGEREF _Toc9784450 \h </w:instrText>
+              <w:instrText xml:space="preserve"> PAGEREF _Toc9795786 \h </w:instrText>
+            </w:r>
+            <w:r>
+              <w:rPr>
+                <w:noProof/>
+                <w:webHidden/>
+              </w:rPr>
+            </w:r>
+            <w:r>
+              <w:rPr>
+                <w:noProof/>
+                <w:webHidden/>
+              </w:rPr>
+              <w:fldChar w:fldCharType="separate"/>
+            </w:r>
+            <w:r>
+              <w:rPr>
+                <w:noProof/>
+                <w:webHidden/>
+              </w:rPr>
+              <w:t>3</w:t>
+            </w:r>
+            <w:r>
+              <w:rPr>
+                <w:noProof/>
+                <w:webHidden/>
+              </w:rPr>
+              <w:fldChar w:fldCharType="end"/>
+            </w:r>
+          </w:hyperlink>
+        </w:p>
+        <w:p>
+          <w:pPr>
+            <w:pStyle w:val="TOC3"/>
+            <w:tabs>
+              <w:tab w:val="right" w:leader="dot" w:pos="9016"/>
+            </w:tabs>
+            <w:rPr>
+              <w:noProof/>
+            </w:rPr>
+          </w:pPr>
+          <w:hyperlink w:anchor="_Toc9795787" w:history="1">
+            <w:r>
+              <w:rPr>
+                <w:rStyle w:val="Hyperlink"/>
+                <w:noProof/>
+              </w:rPr>
+              <w:t>Dijkstra’s Algorithm</w:t>
+            </w:r>
+            <w:r>
+              <w:rPr>
+                <w:noProof/>
+                <w:webHidden/>
+              </w:rPr>
+              <w:tab/>
+            </w:r>
+            <w:r>
+              <w:rPr>
+                <w:noProof/>
+                <w:webHidden/>
+              </w:rPr>
+              <w:fldChar w:fldCharType="begin"/>
+            </w:r>
+            <w:r>
+              <w:rPr>
+                <w:noProof/>
+                <w:webHidden/>
+              </w:rPr>
+              <w:instrText xml:space="preserve"> PAGEREF _Toc9795787 \h </w:instrText>
+            </w:r>
+            <w:r>
+              <w:rPr>
+                <w:noProof/>
+                <w:webHidden/>
+              </w:rPr>
+            </w:r>
+            <w:r>
+              <w:rPr>
+                <w:noProof/>
+                <w:webHidden/>
+              </w:rPr>
+              <w:fldChar w:fldCharType="separate"/>
+            </w:r>
+            <w:r>
+              <w:rPr>
+                <w:noProof/>
+                <w:webHidden/>
+              </w:rPr>
+              <w:t>3</w:t>
+            </w:r>
+            <w:r>
+              <w:rPr>
+                <w:noProof/>
+                <w:webHidden/>
+              </w:rPr>
+              <w:fldChar w:fldCharType="end"/>
+            </w:r>
+          </w:hyperlink>
+        </w:p>
+        <w:p>
+          <w:pPr>
+            <w:pStyle w:val="TOC3"/>
+            <w:tabs>
+              <w:tab w:val="right" w:leader="dot" w:pos="9016"/>
+            </w:tabs>
+            <w:rPr>
+              <w:noProof/>
+            </w:rPr>
+          </w:pPr>
+          <w:hyperlink w:anchor="_Toc9795788" w:history="1">
+            <w:r>
+              <w:rPr>
+                <w:rStyle w:val="Hyperlink"/>
+                <w:noProof/>
+              </w:rPr>
+              <w:t>Alternate K – 1 Paths Algorithm</w:t>
+            </w:r>
+            <w:r>
+              <w:rPr>
+                <w:noProof/>
+                <w:webHidden/>
+              </w:rPr>
+              <w:tab/>
+            </w:r>
+            <w:r>
+              <w:rPr>
+                <w:noProof/>
+                <w:webHidden/>
+              </w:rPr>
+              <w:fldChar w:fldCharType="begin"/>
+            </w:r>
+            <w:r>
+              <w:rPr>
+                <w:noProof/>
+                <w:webHidden/>
+              </w:rPr>
+              <w:instrText xml:space="preserve"> PAGEREF _Toc9795788 \h </w:instrText>
             </w:r>
             <w:r>
               <w:rPr>
@@ -550,7 +691,7 @@
               <w:noProof/>
             </w:rPr>
           </w:pPr>
-          <w:hyperlink w:anchor="_Toc9784451" w:history="1">
+          <w:hyperlink w:anchor="_Toc9795789" w:history="1">
             <w:r>
               <w:rPr>
                 <w:rStyle w:val="Hyperlink"/>
@@ -577,7 +718,7 @@
                 <w:noProof/>
                 <w:webHidden/>
               </w:rPr>
-              <w:instrText xml:space="preserve"> PAGEREF _Toc9784451 \h </w:instrText>
+              <w:instrText xml:space="preserve"> PAGEREF _Toc9795789 \h </w:instrText>
             </w:r>
             <w:r>
               <w:rPr>
@@ -597,7 +738,7 @@
                 <w:noProof/>
                 <w:webHidden/>
               </w:rPr>
-              <w:t>3</w:t>
+              <w:t>4</w:t>
             </w:r>
             <w:r>
               <w:rPr>
@@ -618,7 +759,7 @@
               <w:noProof/>
             </w:rPr>
           </w:pPr>
-          <w:hyperlink w:anchor="_Toc9784452" w:history="1">
+          <w:hyperlink w:anchor="_Toc9795790" w:history="1">
             <w:r>
               <w:rPr>
                 <w:rStyle w:val="Hyperlink"/>
@@ -645,7 +786,7 @@
                 <w:noProof/>
                 <w:webHidden/>
               </w:rPr>
-              <w:instrText xml:space="preserve"> PAGEREF _Toc9784452 \h </w:instrText>
+              <w:instrText xml:space="preserve"> PAGEREF _Toc9795790 \h </w:instrText>
             </w:r>
             <w:r>
               <w:rPr>
@@ -665,7 +806,7 @@
                 <w:noProof/>
                 <w:webHidden/>
               </w:rPr>
-              <w:t>3</w:t>
+              <w:t>4</w:t>
             </w:r>
             <w:r>
               <w:rPr>
@@ -686,7 +827,7 @@
               <w:noProof/>
             </w:rPr>
           </w:pPr>
-          <w:hyperlink w:anchor="_Toc9784453" w:history="1">
+          <w:hyperlink w:anchor="_Toc9795791" w:history="1">
             <w:r>
               <w:rPr>
                 <w:rStyle w:val="Hyperlink"/>
@@ -713,7 +854,7 @@
                 <w:noProof/>
                 <w:webHidden/>
               </w:rPr>
-              <w:instrText xml:space="preserve"> PAGEREF _Toc9784453 \h </w:instrText>
+              <w:instrText xml:space="preserve"> PAGEREF _Toc9795791 \h </w:instrText>
             </w:r>
             <w:r>
               <w:rPr>
@@ -733,7 +874,7 @@
                 <w:noProof/>
                 <w:webHidden/>
               </w:rPr>
-              <w:t>3</w:t>
+              <w:t>4</w:t>
             </w:r>
             <w:r>
               <w:rPr>
@@ -754,7 +895,7 @@
               <w:noProof/>
             </w:rPr>
           </w:pPr>
-          <w:hyperlink w:anchor="_Toc9784454" w:history="1">
+          <w:hyperlink w:anchor="_Toc9795792" w:history="1">
             <w:r>
               <w:rPr>
                 <w:rStyle w:val="Hyperlink"/>
@@ -781,7 +922,7 @@
                 <w:noProof/>
                 <w:webHidden/>
               </w:rPr>
-              <w:instrText xml:space="preserve"> PAGEREF _Toc9784454 \h </w:instrText>
+              <w:instrText xml:space="preserve"> PAGEREF _Toc9795792 \h </w:instrText>
             </w:r>
             <w:r>
               <w:rPr>
@@ -801,7 +942,7 @@
                 <w:noProof/>
                 <w:webHidden/>
               </w:rPr>
-              <w:t>3</w:t>
+              <w:t>5</w:t>
             </w:r>
             <w:r>
               <w:rPr>
@@ -822,7 +963,7 @@
               <w:noProof/>
             </w:rPr>
           </w:pPr>
-          <w:hyperlink w:anchor="_Toc9784455" w:history="1">
+          <w:hyperlink w:anchor="_Toc9795793" w:history="1">
             <w:r>
               <w:rPr>
                 <w:rStyle w:val="Hyperlink"/>
@@ -849,7 +990,7 @@
                 <w:noProof/>
                 <w:webHidden/>
               </w:rPr>
-              <w:instrText xml:space="preserve"> PAGEREF _Toc9784455 \h </w:instrText>
+              <w:instrText xml:space="preserve"> PAGEREF _Toc9795793 \h </w:instrText>
             </w:r>
             <w:r>
               <w:rPr>
@@ -869,7 +1010,7 @@
                 <w:noProof/>
                 <w:webHidden/>
               </w:rPr>
-              <w:t>3</w:t>
+              <w:t>5</w:t>
             </w:r>
             <w:r>
               <w:rPr>
@@ -906,298 +1047,2063 @@
     <w:p/>
     <w:p/>
     <w:p/>
-    <w:p/>
-    <w:p/>
-    <w:p/>
-    <w:p/>
     <w:p>
       <w:pPr>
         <w:pStyle w:val="Heading1"/>
       </w:pPr>
-      <w:bookmarkStart w:id="0" w:name="_Toc9784444"/>
-      <w:r>
+      <w:bookmarkStart w:id="1" w:name="_Toc9795780"/>
+      <w:r>
+        <w:lastRenderedPageBreak/>
         <w:t>Problem Overview</w:t>
-      </w:r>
-      <w:bookmarkEnd w:id="0"/>
-    </w:p>
-    <w:p>
-      <w:r>
-        <w:t xml:space="preserve">The developed algorithm aims to solve the k-shortest path problem. </w:t>
-      </w:r>
-      <w:r>
-        <w:t>The k-shortest path problem involves finding the k paths shortest paths to travel from a chosen starting node to a goal node within a directed graph. In the developed algorithm, the list of k shortest paths included 1 optimal route found using Dijkstra’s shortest path algorithm and k – 1 approximate routes, found using an altered version of Yen’s algorithm</w:t>
-      </w:r>
-      <w:r>
-        <w:rPr>
-          <w:vertAlign w:val="superscript"/>
-        </w:rPr>
-        <w:t>[</w:t>
-      </w:r>
-      <w:r>
-        <w:rPr>
-          <w:vertAlign w:val="superscript"/>
-        </w:rPr>
-        <w:t>2</w:t>
-      </w:r>
-      <w:r>
-        <w:rPr>
-          <w:vertAlign w:val="superscript"/>
-        </w:rPr>
-        <w:t>]</w:t>
-      </w:r>
-      <w:r>
-        <w:t>. From this, for a given</w:t>
-      </w:r>
-      <w:r>
-        <w:t xml:space="preserve"> input</w:t>
-      </w:r>
-      <w:r>
-        <w:t xml:space="preserve"> set of </w:t>
-      </w:r>
-      <w:r>
-        <w:t>connected vertices</w:t>
-      </w:r>
-      <w:r>
-        <w:t xml:space="preserve"> and their edge</w:t>
-      </w:r>
-      <w:r>
-        <w:t xml:space="preserve"> weights, the algorithm is able to return k number of shortest distance paths.</w:t>
-      </w:r>
-    </w:p>
-    <w:p>
-      <w:pPr>
-        <w:pStyle w:val="Heading1"/>
-      </w:pPr>
-      <w:bookmarkStart w:id="1" w:name="_Toc9784445"/>
-      <w:r>
-        <w:t>Algorithm Design</w:t>
       </w:r>
       <w:bookmarkEnd w:id="1"/>
     </w:p>
     <w:p>
-      <w:pPr>
-        <w:pStyle w:val="Heading2"/>
-      </w:pPr>
-      <w:bookmarkStart w:id="2" w:name="_Toc9784446"/>
-      <w:r>
-        <w:t>Algorithm Description</w:t>
+      <w:r>
+        <w:t xml:space="preserve">The developed algorithm aims to solve the k-shortest path problem. </w:t>
+      </w:r>
+      <w:r>
+        <w:t>The k-shortest path problem involves finding the k paths shortest paths to travel from a chosen starting node to a goal node within a directed graph. In the developed algorithm, the list of k shortest paths included 1 optimal route found using Dijkstra’s shortest path algorithm and k – 1 approximate routes, found using an altered version of Yen’s algorithm</w:t>
+      </w:r>
+      <w:r>
+        <w:rPr>
+          <w:vertAlign w:val="superscript"/>
+        </w:rPr>
+        <w:t>[</w:t>
+      </w:r>
+      <w:r>
+        <w:rPr>
+          <w:vertAlign w:val="superscript"/>
+        </w:rPr>
+        <w:t>2</w:t>
+      </w:r>
+      <w:r>
+        <w:rPr>
+          <w:vertAlign w:val="superscript"/>
+        </w:rPr>
+        <w:t>]</w:t>
+      </w:r>
+      <w:r>
+        <w:t>. From this, for a given</w:t>
+      </w:r>
+      <w:r>
+        <w:t xml:space="preserve"> input</w:t>
+      </w:r>
+      <w:r>
+        <w:t xml:space="preserve"> set of </w:t>
+      </w:r>
+      <w:r>
+        <w:t>connected vertices</w:t>
+      </w:r>
+      <w:r>
+        <w:t xml:space="preserve"> and their edge</w:t>
+      </w:r>
+      <w:r>
+        <w:t xml:space="preserve"> weights, the algorithm is able to return k number of shortest distance paths.</w:t>
+      </w:r>
+    </w:p>
+    <w:p>
+      <w:pPr>
+        <w:pStyle w:val="Heading1"/>
+      </w:pPr>
+      <w:bookmarkStart w:id="2" w:name="_Toc9795781"/>
+      <w:r>
+        <w:t>Algorithm Design</w:t>
       </w:r>
       <w:bookmarkEnd w:id="2"/>
     </w:p>
     <w:p>
       <w:pPr>
-        <w:pStyle w:val="Heading3"/>
-      </w:pPr>
-      <w:bookmarkStart w:id="3" w:name="_Toc9784447"/>
-      <w:r>
-        <w:t>Dijkstra’s Algorithm</w:t>
+        <w:pStyle w:val="Heading2"/>
+      </w:pPr>
+      <w:bookmarkStart w:id="3" w:name="_Toc9795782"/>
+      <w:r>
+        <w:t>Algorithm Description</w:t>
       </w:r>
       <w:bookmarkEnd w:id="3"/>
     </w:p>
     <w:p>
-      <w:r>
-        <w:t>Firstly, t</w:t>
-      </w:r>
-      <w:r>
-        <w:t>he program utilised an implementation of Dijkstra’s algorithm</w:t>
-      </w:r>
-      <w:r>
-        <w:rPr>
-          <w:vertAlign w:val="superscript"/>
-        </w:rPr>
-        <w:t>[1]</w:t>
-      </w:r>
-      <w:r>
-        <w:t xml:space="preserve"> to find the optimally shortest distance from the start to goal nodes. Here, the assumption of non-negative edge weights was made, to avoid issues with the use of this model.</w:t>
-      </w:r>
-      <w:r>
-        <w:t xml:space="preserve"> </w:t>
-      </w:r>
-      <w:r>
-        <w:t>The algorithm attempts to loop over nodes of the graph until it has reached its goal node</w:t>
-      </w:r>
-      <w:r>
-        <w:t>. F</w:t>
-      </w:r>
-      <w:r>
-        <w:t xml:space="preserve">or each node that is inspected, the distance cost to get to that node is tracked. From this, we look at the nodes connected edges. Here, </w:t>
-      </w:r>
-      <w:r>
-        <w:t xml:space="preserve">the node with the lowest distance cost is chosen, and relaxation is applied if the distance is superseded. After this, the node with the minimum distance out of all unexplored nodes is chosen to be used as the </w:t>
-      </w:r>
-      <w:r>
-        <w:t>next</w:t>
-      </w:r>
-      <w:r>
-        <w:t xml:space="preserve"> inspected node. The </w:t>
-      </w:r>
-      <w:r>
-        <w:t>cycle</w:t>
-      </w:r>
-      <w:r>
-        <w:t xml:space="preserve"> is repeated until the shortest path to the goal node is found. From this, the algorithm calculates the path that was taken to find the goal node by tracing backwards from each edge pair.</w:t>
-      </w:r>
-      <w:r>
-        <w:t xml:space="preserve"> After </w:t>
-      </w:r>
-      <w:r>
-        <w:t>this</w:t>
-      </w:r>
-      <w:r>
-        <w:t xml:space="preserve">, the algorithm is </w:t>
-      </w:r>
-      <w:r>
-        <w:t>then able</w:t>
-      </w:r>
-      <w:r>
-        <w:t xml:space="preserve"> to return both the optimal cost and path to the goal node.</w:t>
-      </w:r>
-    </w:p>
-    <w:p>
       <w:pPr>
         <w:pStyle w:val="Heading3"/>
       </w:pPr>
-      <w:bookmarkStart w:id="4" w:name="_Toc9784448"/>
-      <w:r>
-        <w:t>Alternate K – 1 Paths Algorithm</w:t>
+      <w:bookmarkStart w:id="4" w:name="_Toc9795783"/>
+      <w:r>
+        <w:t>Dijkstra’s Algorithm</w:t>
       </w:r>
       <w:bookmarkEnd w:id="4"/>
     </w:p>
     <w:p>
       <w:r>
-        <w:t>In addition, the program utilized an algorithm, as inspired by Yen’s algorithm</w:t>
+        <w:t>Firstly, t</w:t>
+      </w:r>
+      <w:r>
+        <w:t>he program utilised an implementation of Dijkstra’s algorithm</w:t>
       </w:r>
       <w:r>
         <w:rPr>
           <w:vertAlign w:val="superscript"/>
         </w:rPr>
-        <w:t>[2]</w:t>
-      </w:r>
-      <w:r>
-        <w:t>, for calculating the k-1 approximate shortest paths. Here, the algorithm employs the optimal shortest path as previously calculated by Dijkstra’s algorithm. From this, the algorithm iterates though each of the optimal node</w:t>
-      </w:r>
-      <w:r>
-        <w:t xml:space="preserve"> </w:t>
-      </w:r>
-      <w:r>
-        <w:t>edges found in the path</w:t>
-      </w:r>
-      <w:r>
-        <w:t xml:space="preserve"> and, one-by one towards the goal, removes them by setting their edge cost to a value of infinity (such that it won’t be selected)</w:t>
-      </w:r>
-      <w:r>
-        <w:t>.</w:t>
-      </w:r>
-      <w:r>
-        <w:t xml:space="preserve"> This is calculated k amount of times and is sorted in ascending order when complete. If there is overflow and not enough optimal edges exist, the algorithm pads the results with the last element in the list (which will be the largest distance).</w:t>
+        <w:t>[1]</w:t>
+      </w:r>
+      <w:r>
+        <w:t xml:space="preserve"> to find the optimally shortest distance from the start to goal nodes. Here, the assumption of non-negative edge weights was made, to avoid issues with the use of this model.</w:t>
+      </w:r>
+      <w:r>
+        <w:t xml:space="preserve"> The algorithm attempts to loop over nodes of the graph until it has reached its goal node. F</w:t>
+      </w:r>
+      <w:r>
+        <w:t xml:space="preserve">or each node that is inspected, the distance cost to get to that node is tracked. From this, we look at the nodes connected edges. Here, </w:t>
+      </w:r>
+      <w:r>
+        <w:t xml:space="preserve">the node with the lowest distance cost is chosen, and relaxation is applied if the distance is superseded. After this, the node with the minimum distance out of all unexplored nodes is chosen to be used as the </w:t>
+      </w:r>
+      <w:r>
+        <w:t>next</w:t>
+      </w:r>
+      <w:r>
+        <w:t xml:space="preserve"> inspected node. The </w:t>
+      </w:r>
+      <w:r>
+        <w:t>cycle</w:t>
+      </w:r>
+      <w:r>
+        <w:t xml:space="preserve"> is repeated until the shortest path to the goal node is found. From this, the algorithm calculates the path that was taken to find the goal node by tracing backwards from each edge pair.</w:t>
+      </w:r>
+      <w:r>
+        <w:t xml:space="preserve"> After </w:t>
+      </w:r>
+      <w:r>
+        <w:t>this</w:t>
+      </w:r>
+      <w:r>
+        <w:t xml:space="preserve">, the algorithm is </w:t>
+      </w:r>
+      <w:r>
+        <w:t>then able</w:t>
+      </w:r>
+      <w:r>
+        <w:t xml:space="preserve"> to return both the optimal cost and path to the goal node.</w:t>
       </w:r>
     </w:p>
     <w:p>
       <w:pPr>
-        <w:pStyle w:val="Heading2"/>
-      </w:pPr>
-      <w:bookmarkStart w:id="5" w:name="_Toc9784449"/>
-      <w:r>
-        <w:t>Innovation</w:t>
+        <w:pStyle w:val="Heading3"/>
+      </w:pPr>
+      <w:bookmarkStart w:id="5" w:name="_Toc9795784"/>
+      <w:r>
+        <w:t>Alternate K – 1 Paths Algorithm</w:t>
       </w:r>
       <w:bookmarkEnd w:id="5"/>
     </w:p>
     <w:p>
       <w:r>
-        <w:t xml:space="preserve">Innovation was made on the referenced, Yen’s algorithm, to create a list of shortest paths. Firstly, the concepts of applying Dijkstra’s algorithm to find the first shortest path and removing certain edges when finding the approximate shortest paths was retained. The main differences can be observed in how the algorithm finds the k – 1 approximate shortest </w:t>
-      </w:r>
-      <w:r>
-        <w:t>paths</w:t>
+        <w:t>In addition, the program utilized an algorithm, as inspired by Yen’s algorithm</w:t>
+      </w:r>
+      <w:r>
+        <w:rPr>
+          <w:vertAlign w:val="superscript"/>
+        </w:rPr>
+        <w:t>[2]</w:t>
+      </w:r>
+      <w:r>
+        <w:t>, for calculating the k-1 approximate shortest paths. Here, the algorithm employs the optimal shortest path as previously calculated by Dijkstra’s algorithm. From this, the algorithm iterates though each of the optimal node</w:t>
+      </w:r>
+      <w:r>
+        <w:t xml:space="preserve"> </w:t>
+      </w:r>
+      <w:r>
+        <w:t>edges found in the path</w:t>
+      </w:r>
+      <w:r>
+        <w:t xml:space="preserve"> and, one-by one towards the goal, removes them by setting their edge cost to a value of infinity (such that it won’t be selected)</w:t>
       </w:r>
       <w:r>
         <w:t>.</w:t>
       </w:r>
       <w:r>
-        <w:t xml:space="preserve"> Here, the algorithm, as mentioned in the ‘Alternate K – 1 Paths’ algorithm description, finds its paths by setting the edge weights of optimally found nodes to an infinite value (also done in Yen’s algorithm), therefore skipping that node and requiring the algorithm to find a different path. This is done one-by-one towards the goal node, and only ever alters one optimal edge at a</w:t>
-      </w:r>
-      <w:r>
-        <w:t xml:space="preserve"> given</w:t>
-      </w:r>
-      <w:r>
-        <w:t xml:space="preserve"> time. This was thought to increase runtime of the algorithm by reducing the number of unique paths that can be taken as the algorithm only alters route nodes that were used in the optimal path. Likewise, </w:t>
-      </w:r>
-      <w:r>
-        <w:t>with only 1 edge changed,</w:t>
-      </w:r>
-      <w:r>
-        <w:t xml:space="preserve"> it </w:t>
-      </w:r>
-      <w:r>
-        <w:t xml:space="preserve">was thought the algorithm </w:t>
-      </w:r>
-      <w:r>
-        <w:t xml:space="preserve">would have a higher chance to find a way to resume the </w:t>
-      </w:r>
-      <w:r>
-        <w:lastRenderedPageBreak/>
-        <w:t>already discovered optimal path</w:t>
-      </w:r>
-      <w:r>
-        <w:t>, hence</w:t>
-      </w:r>
-      <w:r>
-        <w:t>,</w:t>
-      </w:r>
-      <w:r>
-        <w:t xml:space="preserve"> expecting to create lower variance of </w:t>
-      </w:r>
-      <w:r>
-        <w:t xml:space="preserve">non-optimal </w:t>
-      </w:r>
-      <w:r>
-        <w:t>node</w:t>
-      </w:r>
-      <w:r>
-        <w:t xml:space="preserve"> edges </w:t>
-      </w:r>
-      <w:r>
-        <w:t>used and</w:t>
-      </w:r>
-      <w:r>
-        <w:t xml:space="preserve"> thus</w:t>
-      </w:r>
-      <w:r>
-        <w:t xml:space="preserve"> lower distance cost.</w:t>
+        <w:t xml:space="preserve"> This is calculated k amount of times and is sorted in ascending order when complete. If there is overflow and not enough optimal edges exist, the algorithm pads the results with the last element in the list (which will be the largest distance).</w:t>
       </w:r>
     </w:p>
     <w:p>
       <w:pPr>
         <w:pStyle w:val="Heading2"/>
       </w:pPr>
-      <w:bookmarkStart w:id="6" w:name="_Toc9784450"/>
-      <w:r>
-        <w:t>Algorithm Pseudo-Code</w:t>
+      <w:bookmarkStart w:id="6" w:name="_Toc9795785"/>
+      <w:r>
+        <w:t>Innovation</w:t>
       </w:r>
       <w:bookmarkEnd w:id="6"/>
     </w:p>
     <w:p>
-      <w:bookmarkStart w:id="7" w:name="_GoBack"/>
+      <w:r>
+        <w:t xml:space="preserve">Innovation was made on the referenced, Yen’s algorithm, to create a list of shortest paths. Firstly, the concepts of applying Dijkstra’s algorithm to find the first shortest path and removing certain edges when finding the approximate shortest paths was retained. The main differences can be observed in how the algorithm finds the k – 1 approximate shortest </w:t>
+      </w:r>
+      <w:r>
+        <w:t>paths</w:t>
+      </w:r>
+      <w:r>
+        <w:t>.</w:t>
+      </w:r>
+      <w:r>
+        <w:t xml:space="preserve"> Here, the algorithm, as mentioned in the ‘Alternate K – 1 Paths’ algorithm description, finds its paths by setting the edge weights of optimally found nodes to an infinite value (also done in Yen’s algorithm), therefore skipping that node and requiring the algorithm to find a different path. This is done one-by-one towards the goal node, and only ever alters one optimal edge at a</w:t>
+      </w:r>
+      <w:r>
+        <w:t xml:space="preserve"> given</w:t>
+      </w:r>
+      <w:r>
+        <w:t xml:space="preserve"> time. This was thought to increase runtime of the algorithm by reducing the number of unique paths that can be taken as the algorithm only alters route nodes that were used in the optimal path. Likewise, </w:t>
+      </w:r>
+      <w:r>
+        <w:t>with only 1 edge changed,</w:t>
+      </w:r>
+      <w:r>
+        <w:t xml:space="preserve"> it </w:t>
+      </w:r>
+      <w:r>
+        <w:t xml:space="preserve">was thought the algorithm </w:t>
+      </w:r>
+      <w:r>
+        <w:t>would have a higher chance to find a way to resume the already discovered optimal path</w:t>
+      </w:r>
+      <w:r>
+        <w:t>, hence</w:t>
+      </w:r>
+      <w:r>
+        <w:t>,</w:t>
+      </w:r>
+      <w:r>
+        <w:t xml:space="preserve"> expecting to create lower variance of </w:t>
+      </w:r>
+      <w:r>
+        <w:t xml:space="preserve">non-optimal </w:t>
+      </w:r>
+      <w:r>
+        <w:t>node</w:t>
+      </w:r>
+      <w:r>
+        <w:t xml:space="preserve"> edges </w:t>
+      </w:r>
+      <w:r>
+        <w:t>used and</w:t>
+      </w:r>
+      <w:r>
+        <w:t xml:space="preserve"> thus</w:t>
+      </w:r>
+      <w:r>
+        <w:t xml:space="preserve"> lower distance cost.</w:t>
+      </w:r>
+    </w:p>
+    <w:p>
+      <w:pPr>
+        <w:pStyle w:val="Heading2"/>
+      </w:pPr>
+      <w:bookmarkStart w:id="7" w:name="_Toc9795786"/>
+      <w:r>
+        <w:lastRenderedPageBreak/>
+        <w:t>Algorithm Pseudo-Code</w:t>
+      </w:r>
       <w:bookmarkEnd w:id="7"/>
     </w:p>
     <w:p>
       <w:pPr>
-        <w:pStyle w:val="Heading1"/>
-      </w:pPr>
-      <w:bookmarkStart w:id="8" w:name="_Toc9784451"/>
-      <w:r>
-        <w:t>Results and Algorithm Analysis</w:t>
+        <w:pStyle w:val="Heading3"/>
+      </w:pPr>
+      <w:bookmarkStart w:id="8" w:name="_Toc9795787"/>
+      <w:r>
+        <w:t>Dijkstra’s Algorithm</w:t>
       </w:r>
       <w:bookmarkEnd w:id="8"/>
     </w:p>
     <w:p>
       <w:pPr>
+        <w:shd w:val="clear" w:color="auto" w:fill="2B2B2B"/>
+        <w:tabs>
+          <w:tab w:val="left" w:pos="916"/>
+          <w:tab w:val="left" w:pos="1832"/>
+          <w:tab w:val="left" w:pos="2748"/>
+          <w:tab w:val="left" w:pos="3664"/>
+          <w:tab w:val="left" w:pos="4580"/>
+          <w:tab w:val="left" w:pos="5496"/>
+          <w:tab w:val="left" w:pos="6412"/>
+          <w:tab w:val="left" w:pos="7328"/>
+          <w:tab w:val="left" w:pos="8244"/>
+          <w:tab w:val="left" w:pos="9160"/>
+          <w:tab w:val="left" w:pos="10076"/>
+          <w:tab w:val="left" w:pos="10992"/>
+          <w:tab w:val="left" w:pos="11908"/>
+          <w:tab w:val="left" w:pos="12824"/>
+          <w:tab w:val="left" w:pos="13740"/>
+          <w:tab w:val="left" w:pos="14656"/>
+        </w:tabs>
+        <w:spacing w:after="0" w:line="240" w:lineRule="auto"/>
+        <w:rPr>
+          <w:rFonts w:ascii="Courier New" w:eastAsia="Times New Roman" w:hAnsi="Courier New" w:cs="Courier New"/>
+          <w:color w:val="A9B7C6"/>
+          <w:sz w:val="18"/>
+          <w:szCs w:val="18"/>
+        </w:rPr>
+      </w:pPr>
+      <w:r>
+        <w:rPr>
+          <w:rFonts w:ascii="Courier New" w:eastAsia="Times New Roman" w:hAnsi="Courier New" w:cs="Courier New"/>
+          <w:color w:val="A9B7C6"/>
+          <w:sz w:val="18"/>
+          <w:szCs w:val="18"/>
+        </w:rPr>
+        <w:t># Dijkstra's Shortest Path</w:t>
+      </w:r>
+      <w:r>
+        <w:rPr>
+          <w:rFonts w:ascii="Courier New" w:eastAsia="Times New Roman" w:hAnsi="Courier New" w:cs="Courier New"/>
+          <w:color w:val="A9B7C6"/>
+          <w:sz w:val="18"/>
+          <w:szCs w:val="18"/>
+        </w:rPr>
+        <w:br/>
+        <w:t># Input: A graph containing edges and weights, a starting node, a goal node</w:t>
+      </w:r>
+      <w:r>
+        <w:rPr>
+          <w:rFonts w:ascii="Courier New" w:eastAsia="Times New Roman" w:hAnsi="Courier New" w:cs="Courier New"/>
+          <w:color w:val="A9B7C6"/>
+          <w:sz w:val="18"/>
+          <w:szCs w:val="18"/>
+        </w:rPr>
+        <w:br/>
+        <w:t># Output: Optimal shortest path tour and the distance cost of reaching the goal node</w:t>
+      </w:r>
+      <w:r>
+        <w:rPr>
+          <w:rFonts w:ascii="Courier New" w:eastAsia="Times New Roman" w:hAnsi="Courier New" w:cs="Courier New"/>
+          <w:color w:val="A9B7C6"/>
+          <w:sz w:val="18"/>
+          <w:szCs w:val="18"/>
+        </w:rPr>
+        <w:br/>
+      </w:r>
+      <w:r>
+        <w:rPr>
+          <w:rFonts w:ascii="Courier New" w:eastAsia="Times New Roman" w:hAnsi="Courier New" w:cs="Courier New"/>
+          <w:color w:val="A9B7C6"/>
+          <w:sz w:val="18"/>
+          <w:szCs w:val="18"/>
+        </w:rPr>
+        <w:br/>
+        <w:t xml:space="preserve">function </w:t>
+      </w:r>
+      <w:proofErr w:type="spellStart"/>
+      <w:r>
+        <w:rPr>
+          <w:rFonts w:ascii="Courier New" w:eastAsia="Times New Roman" w:hAnsi="Courier New" w:cs="Courier New"/>
+          <w:color w:val="A9B7C6"/>
+          <w:sz w:val="18"/>
+          <w:szCs w:val="18"/>
+        </w:rPr>
+        <w:t>dijkstra</w:t>
+      </w:r>
+      <w:proofErr w:type="spellEnd"/>
+      <w:r>
+        <w:rPr>
+          <w:rFonts w:ascii="Courier New" w:eastAsia="Times New Roman" w:hAnsi="Courier New" w:cs="Courier New"/>
+          <w:color w:val="A9B7C6"/>
+          <w:sz w:val="18"/>
+          <w:szCs w:val="18"/>
+        </w:rPr>
+        <w:t>(graph, start, goal)</w:t>
+      </w:r>
+      <w:r>
+        <w:rPr>
+          <w:rFonts w:ascii="Courier New" w:eastAsia="Times New Roman" w:hAnsi="Courier New" w:cs="Courier New"/>
+          <w:color w:val="A9B7C6"/>
+          <w:sz w:val="18"/>
+          <w:szCs w:val="18"/>
+        </w:rPr>
+        <w:br/>
+      </w:r>
+      <w:proofErr w:type="spellStart"/>
+      <w:r>
+        <w:rPr>
+          <w:rFonts w:ascii="Courier New" w:eastAsia="Times New Roman" w:hAnsi="Courier New" w:cs="Courier New"/>
+          <w:color w:val="A9B7C6"/>
+          <w:sz w:val="18"/>
+          <w:szCs w:val="18"/>
+        </w:rPr>
+        <w:t>distance_costs</w:t>
+      </w:r>
+      <w:proofErr w:type="spellEnd"/>
+      <w:r>
+        <w:rPr>
+          <w:rFonts w:ascii="Courier New" w:eastAsia="Times New Roman" w:hAnsi="Courier New" w:cs="Courier New"/>
+          <w:color w:val="A9B7C6"/>
+          <w:sz w:val="18"/>
+          <w:szCs w:val="18"/>
+        </w:rPr>
+        <w:t xml:space="preserve"> &lt;- blank dictionary initialised with the starting node</w:t>
+      </w:r>
+      <w:r>
+        <w:rPr>
+          <w:rFonts w:ascii="Courier New" w:eastAsia="Times New Roman" w:hAnsi="Courier New" w:cs="Courier New"/>
+          <w:color w:val="A9B7C6"/>
+          <w:sz w:val="18"/>
+          <w:szCs w:val="18"/>
+        </w:rPr>
+        <w:br/>
+      </w:r>
+      <w:proofErr w:type="spellStart"/>
+      <w:r>
+        <w:rPr>
+          <w:rFonts w:ascii="Courier New" w:eastAsia="Times New Roman" w:hAnsi="Courier New" w:cs="Courier New"/>
+          <w:color w:val="A9B7C6"/>
+          <w:sz w:val="18"/>
+          <w:szCs w:val="18"/>
+        </w:rPr>
+        <w:t>current_node</w:t>
+      </w:r>
+      <w:proofErr w:type="spellEnd"/>
+      <w:r>
+        <w:rPr>
+          <w:rFonts w:ascii="Courier New" w:eastAsia="Times New Roman" w:hAnsi="Courier New" w:cs="Courier New"/>
+          <w:color w:val="A9B7C6"/>
+          <w:sz w:val="18"/>
+          <w:szCs w:val="18"/>
+        </w:rPr>
+        <w:t xml:space="preserve"> &lt;- start</w:t>
+      </w:r>
+      <w:r>
+        <w:rPr>
+          <w:rFonts w:ascii="Courier New" w:eastAsia="Times New Roman" w:hAnsi="Courier New" w:cs="Courier New"/>
+          <w:color w:val="A9B7C6"/>
+          <w:sz w:val="18"/>
+          <w:szCs w:val="18"/>
+        </w:rPr>
+        <w:br/>
+        <w:t>explored &lt;- blank set</w:t>
+      </w:r>
+      <w:r>
+        <w:rPr>
+          <w:rFonts w:ascii="Courier New" w:eastAsia="Times New Roman" w:hAnsi="Courier New" w:cs="Courier New"/>
+          <w:color w:val="A9B7C6"/>
+          <w:sz w:val="18"/>
+          <w:szCs w:val="18"/>
+        </w:rPr>
+        <w:br/>
+      </w:r>
+      <w:r>
+        <w:rPr>
+          <w:rFonts w:ascii="Courier New" w:eastAsia="Times New Roman" w:hAnsi="Courier New" w:cs="Courier New"/>
+          <w:color w:val="A9B7C6"/>
+          <w:sz w:val="18"/>
+          <w:szCs w:val="18"/>
+        </w:rPr>
+        <w:br/>
+        <w:t xml:space="preserve">while </w:t>
+      </w:r>
+      <w:proofErr w:type="spellStart"/>
+      <w:r>
+        <w:rPr>
+          <w:rFonts w:ascii="Courier New" w:eastAsia="Times New Roman" w:hAnsi="Courier New" w:cs="Courier New"/>
+          <w:color w:val="A9B7C6"/>
+          <w:sz w:val="18"/>
+          <w:szCs w:val="18"/>
+        </w:rPr>
+        <w:t>current_node</w:t>
+      </w:r>
+      <w:proofErr w:type="spellEnd"/>
+      <w:r>
+        <w:rPr>
+          <w:rFonts w:ascii="Courier New" w:eastAsia="Times New Roman" w:hAnsi="Courier New" w:cs="Courier New"/>
+          <w:color w:val="A9B7C6"/>
+          <w:sz w:val="18"/>
+          <w:szCs w:val="18"/>
+        </w:rPr>
+        <w:t xml:space="preserve"> is not goal</w:t>
+      </w:r>
+      <w:r>
+        <w:rPr>
+          <w:rFonts w:ascii="Courier New" w:eastAsia="Times New Roman" w:hAnsi="Courier New" w:cs="Courier New"/>
+          <w:color w:val="A9B7C6"/>
+          <w:sz w:val="18"/>
+          <w:szCs w:val="18"/>
+        </w:rPr>
+        <w:br/>
+        <w:t xml:space="preserve">    explored &lt;- append </w:t>
+      </w:r>
+      <w:proofErr w:type="spellStart"/>
+      <w:r>
+        <w:rPr>
+          <w:rFonts w:ascii="Courier New" w:eastAsia="Times New Roman" w:hAnsi="Courier New" w:cs="Courier New"/>
+          <w:color w:val="A9B7C6"/>
+          <w:sz w:val="18"/>
+          <w:szCs w:val="18"/>
+        </w:rPr>
+        <w:t>current_node</w:t>
+      </w:r>
+      <w:proofErr w:type="spellEnd"/>
+      <w:r>
+        <w:rPr>
+          <w:rFonts w:ascii="Courier New" w:eastAsia="Times New Roman" w:hAnsi="Courier New" w:cs="Courier New"/>
+          <w:color w:val="A9B7C6"/>
+          <w:sz w:val="18"/>
+          <w:szCs w:val="18"/>
+        </w:rPr>
+        <w:br/>
+        <w:t xml:space="preserve">    </w:t>
+      </w:r>
+      <w:proofErr w:type="spellStart"/>
+      <w:r>
+        <w:rPr>
+          <w:rFonts w:ascii="Courier New" w:eastAsia="Times New Roman" w:hAnsi="Courier New" w:cs="Courier New"/>
+          <w:color w:val="A9B7C6"/>
+          <w:sz w:val="18"/>
+          <w:szCs w:val="18"/>
+        </w:rPr>
+        <w:t>children_paths</w:t>
+      </w:r>
+      <w:proofErr w:type="spellEnd"/>
+      <w:r>
+        <w:rPr>
+          <w:rFonts w:ascii="Courier New" w:eastAsia="Times New Roman" w:hAnsi="Courier New" w:cs="Courier New"/>
+          <w:color w:val="A9B7C6"/>
+          <w:sz w:val="18"/>
+          <w:szCs w:val="18"/>
+        </w:rPr>
+        <w:t xml:space="preserve"> &lt;- append current node's edges</w:t>
+      </w:r>
+      <w:r>
+        <w:rPr>
+          <w:rFonts w:ascii="Courier New" w:eastAsia="Times New Roman" w:hAnsi="Courier New" w:cs="Courier New"/>
+          <w:color w:val="A9B7C6"/>
+          <w:sz w:val="18"/>
+          <w:szCs w:val="18"/>
+        </w:rPr>
+        <w:br/>
+        <w:t xml:space="preserve">    </w:t>
+      </w:r>
+      <w:proofErr w:type="spellStart"/>
+      <w:r>
+        <w:rPr>
+          <w:rFonts w:ascii="Courier New" w:eastAsia="Times New Roman" w:hAnsi="Courier New" w:cs="Courier New"/>
+          <w:color w:val="A9B7C6"/>
+          <w:sz w:val="18"/>
+          <w:szCs w:val="18"/>
+        </w:rPr>
+        <w:t>current_weight</w:t>
+      </w:r>
+      <w:proofErr w:type="spellEnd"/>
+      <w:r>
+        <w:rPr>
+          <w:rFonts w:ascii="Courier New" w:eastAsia="Times New Roman" w:hAnsi="Courier New" w:cs="Courier New"/>
+          <w:color w:val="A9B7C6"/>
+          <w:sz w:val="18"/>
+          <w:szCs w:val="18"/>
+        </w:rPr>
+        <w:t xml:space="preserve"> &lt;- distance cost of current node</w:t>
+      </w:r>
+      <w:r>
+        <w:rPr>
+          <w:rFonts w:ascii="Courier New" w:eastAsia="Times New Roman" w:hAnsi="Courier New" w:cs="Courier New"/>
+          <w:color w:val="A9B7C6"/>
+          <w:sz w:val="18"/>
+          <w:szCs w:val="18"/>
+        </w:rPr>
+        <w:br/>
+      </w:r>
+      <w:r>
+        <w:rPr>
+          <w:rFonts w:ascii="Courier New" w:eastAsia="Times New Roman" w:hAnsi="Courier New" w:cs="Courier New"/>
+          <w:color w:val="A9B7C6"/>
+          <w:sz w:val="18"/>
+          <w:szCs w:val="18"/>
+        </w:rPr>
+        <w:br/>
+        <w:t xml:space="preserve">    for </w:t>
+      </w:r>
+      <w:proofErr w:type="spellStart"/>
+      <w:r>
+        <w:rPr>
+          <w:rFonts w:ascii="Courier New" w:eastAsia="Times New Roman" w:hAnsi="Courier New" w:cs="Courier New"/>
+          <w:color w:val="A9B7C6"/>
+          <w:sz w:val="18"/>
+          <w:szCs w:val="18"/>
+        </w:rPr>
+        <w:t>child_node</w:t>
+      </w:r>
+      <w:proofErr w:type="spellEnd"/>
+      <w:r>
+        <w:rPr>
+          <w:rFonts w:ascii="Courier New" w:eastAsia="Times New Roman" w:hAnsi="Courier New" w:cs="Courier New"/>
+          <w:color w:val="A9B7C6"/>
+          <w:sz w:val="18"/>
+          <w:szCs w:val="18"/>
+        </w:rPr>
+        <w:t xml:space="preserve"> in </w:t>
+      </w:r>
+      <w:proofErr w:type="spellStart"/>
+      <w:r>
+        <w:rPr>
+          <w:rFonts w:ascii="Courier New" w:eastAsia="Times New Roman" w:hAnsi="Courier New" w:cs="Courier New"/>
+          <w:color w:val="A9B7C6"/>
+          <w:sz w:val="18"/>
+          <w:szCs w:val="18"/>
+        </w:rPr>
+        <w:t>children_paths</w:t>
+      </w:r>
+      <w:proofErr w:type="spellEnd"/>
+      <w:r>
+        <w:rPr>
+          <w:rFonts w:ascii="Courier New" w:eastAsia="Times New Roman" w:hAnsi="Courier New" w:cs="Courier New"/>
+          <w:color w:val="A9B7C6"/>
+          <w:sz w:val="18"/>
+          <w:szCs w:val="18"/>
+        </w:rPr>
+        <w:br/>
+        <w:t xml:space="preserve">       </w:t>
+      </w:r>
+      <w:proofErr w:type="spellStart"/>
+      <w:r>
+        <w:rPr>
+          <w:rFonts w:ascii="Courier New" w:eastAsia="Times New Roman" w:hAnsi="Courier New" w:cs="Courier New"/>
+          <w:color w:val="A9B7C6"/>
+          <w:sz w:val="18"/>
+          <w:szCs w:val="18"/>
+        </w:rPr>
+        <w:t>new_weight</w:t>
+      </w:r>
+      <w:proofErr w:type="spellEnd"/>
+      <w:r>
+        <w:rPr>
+          <w:rFonts w:ascii="Courier New" w:eastAsia="Times New Roman" w:hAnsi="Courier New" w:cs="Courier New"/>
+          <w:color w:val="A9B7C6"/>
+          <w:sz w:val="18"/>
+          <w:szCs w:val="18"/>
+        </w:rPr>
+        <w:t xml:space="preserve"> = </w:t>
+      </w:r>
+      <w:proofErr w:type="spellStart"/>
+      <w:r>
+        <w:rPr>
+          <w:rFonts w:ascii="Courier New" w:eastAsia="Times New Roman" w:hAnsi="Courier New" w:cs="Courier New"/>
+          <w:color w:val="A9B7C6"/>
+          <w:sz w:val="18"/>
+          <w:szCs w:val="18"/>
+        </w:rPr>
+        <w:t>current_node.weight</w:t>
+      </w:r>
+      <w:proofErr w:type="spellEnd"/>
+      <w:r>
+        <w:rPr>
+          <w:rFonts w:ascii="Courier New" w:eastAsia="Times New Roman" w:hAnsi="Courier New" w:cs="Courier New"/>
+          <w:color w:val="A9B7C6"/>
+          <w:sz w:val="18"/>
+          <w:szCs w:val="18"/>
+        </w:rPr>
+        <w:t xml:space="preserve"> + </w:t>
+      </w:r>
+      <w:proofErr w:type="spellStart"/>
+      <w:r>
+        <w:rPr>
+          <w:rFonts w:ascii="Courier New" w:eastAsia="Times New Roman" w:hAnsi="Courier New" w:cs="Courier New"/>
+          <w:color w:val="A9B7C6"/>
+          <w:sz w:val="18"/>
+          <w:szCs w:val="18"/>
+        </w:rPr>
+        <w:t>child_node.weight</w:t>
+      </w:r>
+      <w:proofErr w:type="spellEnd"/>
+      <w:r>
+        <w:rPr>
+          <w:rFonts w:ascii="Courier New" w:eastAsia="Times New Roman" w:hAnsi="Courier New" w:cs="Courier New"/>
+          <w:color w:val="A9B7C6"/>
+          <w:sz w:val="18"/>
+          <w:szCs w:val="18"/>
+        </w:rPr>
+        <w:br/>
+      </w:r>
+      <w:r>
+        <w:rPr>
+          <w:rFonts w:ascii="Courier New" w:eastAsia="Times New Roman" w:hAnsi="Courier New" w:cs="Courier New"/>
+          <w:color w:val="A9B7C6"/>
+          <w:sz w:val="18"/>
+          <w:szCs w:val="18"/>
+        </w:rPr>
+        <w:br/>
+        <w:t xml:space="preserve">       if </w:t>
+      </w:r>
+      <w:proofErr w:type="spellStart"/>
+      <w:r>
+        <w:rPr>
+          <w:rFonts w:ascii="Courier New" w:eastAsia="Times New Roman" w:hAnsi="Courier New" w:cs="Courier New"/>
+          <w:color w:val="A9B7C6"/>
+          <w:sz w:val="18"/>
+          <w:szCs w:val="18"/>
+        </w:rPr>
+        <w:t>child_node</w:t>
+      </w:r>
+      <w:proofErr w:type="spellEnd"/>
+      <w:r>
+        <w:rPr>
+          <w:rFonts w:ascii="Courier New" w:eastAsia="Times New Roman" w:hAnsi="Courier New" w:cs="Courier New"/>
+          <w:color w:val="A9B7C6"/>
+          <w:sz w:val="18"/>
+          <w:szCs w:val="18"/>
+        </w:rPr>
+        <w:t xml:space="preserve"> is not in </w:t>
+      </w:r>
+      <w:proofErr w:type="spellStart"/>
+      <w:r>
+        <w:rPr>
+          <w:rFonts w:ascii="Courier New" w:eastAsia="Times New Roman" w:hAnsi="Courier New" w:cs="Courier New"/>
+          <w:color w:val="A9B7C6"/>
+          <w:sz w:val="18"/>
+          <w:szCs w:val="18"/>
+        </w:rPr>
+        <w:t>distance_costs</w:t>
+      </w:r>
+      <w:proofErr w:type="spellEnd"/>
+      <w:r>
+        <w:rPr>
+          <w:rFonts w:ascii="Courier New" w:eastAsia="Times New Roman" w:hAnsi="Courier New" w:cs="Courier New"/>
+          <w:color w:val="A9B7C6"/>
+          <w:sz w:val="18"/>
+          <w:szCs w:val="18"/>
+        </w:rPr>
+        <w:t xml:space="preserve"> dictionary</w:t>
+      </w:r>
+      <w:r>
+        <w:rPr>
+          <w:rFonts w:ascii="Courier New" w:eastAsia="Times New Roman" w:hAnsi="Courier New" w:cs="Courier New"/>
+          <w:color w:val="A9B7C6"/>
+          <w:sz w:val="18"/>
+          <w:szCs w:val="18"/>
+        </w:rPr>
+        <w:br/>
+        <w:t xml:space="preserve">            </w:t>
+      </w:r>
+      <w:proofErr w:type="spellStart"/>
+      <w:r>
+        <w:rPr>
+          <w:rFonts w:ascii="Courier New" w:eastAsia="Times New Roman" w:hAnsi="Courier New" w:cs="Courier New"/>
+          <w:color w:val="A9B7C6"/>
+          <w:sz w:val="18"/>
+          <w:szCs w:val="18"/>
+        </w:rPr>
+        <w:t>distance_costs</w:t>
+      </w:r>
+      <w:proofErr w:type="spellEnd"/>
+      <w:r>
+        <w:rPr>
+          <w:rFonts w:ascii="Courier New" w:eastAsia="Times New Roman" w:hAnsi="Courier New" w:cs="Courier New"/>
+          <w:color w:val="A9B7C6"/>
+          <w:sz w:val="18"/>
+          <w:szCs w:val="18"/>
+        </w:rPr>
+        <w:t xml:space="preserve"> &lt;- append the child node edge</w:t>
+      </w:r>
+      <w:r>
+        <w:rPr>
+          <w:rFonts w:ascii="Courier New" w:eastAsia="Times New Roman" w:hAnsi="Courier New" w:cs="Courier New"/>
+          <w:color w:val="A9B7C6"/>
+          <w:sz w:val="18"/>
+          <w:szCs w:val="18"/>
+        </w:rPr>
+        <w:br/>
+      </w:r>
+      <w:r>
+        <w:rPr>
+          <w:rFonts w:ascii="Courier New" w:eastAsia="Times New Roman" w:hAnsi="Courier New" w:cs="Courier New"/>
+          <w:color w:val="A9B7C6"/>
+          <w:sz w:val="18"/>
+          <w:szCs w:val="18"/>
+        </w:rPr>
+        <w:br/>
+        <w:t xml:space="preserve">       else</w:t>
+      </w:r>
+      <w:r>
+        <w:rPr>
+          <w:rFonts w:ascii="Courier New" w:eastAsia="Times New Roman" w:hAnsi="Courier New" w:cs="Courier New"/>
+          <w:color w:val="A9B7C6"/>
+          <w:sz w:val="18"/>
+          <w:szCs w:val="18"/>
+        </w:rPr>
+        <w:br/>
+        <w:t xml:space="preserve">            </w:t>
+      </w:r>
+      <w:proofErr w:type="spellStart"/>
+      <w:r>
+        <w:rPr>
+          <w:rFonts w:ascii="Courier New" w:eastAsia="Times New Roman" w:hAnsi="Courier New" w:cs="Courier New"/>
+          <w:color w:val="A9B7C6"/>
+          <w:sz w:val="18"/>
+          <w:szCs w:val="18"/>
+        </w:rPr>
+        <w:t>minimum_weight</w:t>
+      </w:r>
+      <w:proofErr w:type="spellEnd"/>
+      <w:r>
+        <w:rPr>
+          <w:rFonts w:ascii="Courier New" w:eastAsia="Times New Roman" w:hAnsi="Courier New" w:cs="Courier New"/>
+          <w:color w:val="A9B7C6"/>
+          <w:sz w:val="18"/>
+          <w:szCs w:val="18"/>
+        </w:rPr>
+        <w:t xml:space="preserve"> &lt;- distance cost of current child</w:t>
+      </w:r>
+      <w:r>
+        <w:rPr>
+          <w:rFonts w:ascii="Courier New" w:eastAsia="Times New Roman" w:hAnsi="Courier New" w:cs="Courier New"/>
+          <w:color w:val="A9B7C6"/>
+          <w:sz w:val="18"/>
+          <w:szCs w:val="18"/>
+        </w:rPr>
+        <w:br/>
+      </w:r>
+      <w:r>
+        <w:rPr>
+          <w:rFonts w:ascii="Courier New" w:eastAsia="Times New Roman" w:hAnsi="Courier New" w:cs="Courier New"/>
+          <w:color w:val="A9B7C6"/>
+          <w:sz w:val="18"/>
+          <w:szCs w:val="18"/>
+        </w:rPr>
+        <w:br/>
+        <w:t xml:space="preserve">            if </w:t>
+      </w:r>
+      <w:proofErr w:type="spellStart"/>
+      <w:r>
+        <w:rPr>
+          <w:rFonts w:ascii="Courier New" w:eastAsia="Times New Roman" w:hAnsi="Courier New" w:cs="Courier New"/>
+          <w:color w:val="A9B7C6"/>
+          <w:sz w:val="18"/>
+          <w:szCs w:val="18"/>
+        </w:rPr>
+        <w:t>new_weight</w:t>
+      </w:r>
+      <w:proofErr w:type="spellEnd"/>
+      <w:r>
+        <w:rPr>
+          <w:rFonts w:ascii="Courier New" w:eastAsia="Times New Roman" w:hAnsi="Courier New" w:cs="Courier New"/>
+          <w:color w:val="A9B7C6"/>
+          <w:sz w:val="18"/>
+          <w:szCs w:val="18"/>
+        </w:rPr>
+        <w:t xml:space="preserve"> is less than </w:t>
+      </w:r>
+      <w:proofErr w:type="spellStart"/>
+      <w:r>
+        <w:rPr>
+          <w:rFonts w:ascii="Courier New" w:eastAsia="Times New Roman" w:hAnsi="Courier New" w:cs="Courier New"/>
+          <w:color w:val="A9B7C6"/>
+          <w:sz w:val="18"/>
+          <w:szCs w:val="18"/>
+        </w:rPr>
+        <w:t>minimum_weight</w:t>
+      </w:r>
+      <w:proofErr w:type="spellEnd"/>
+      <w:r>
+        <w:rPr>
+          <w:rFonts w:ascii="Courier New" w:eastAsia="Times New Roman" w:hAnsi="Courier New" w:cs="Courier New"/>
+          <w:color w:val="A9B7C6"/>
+          <w:sz w:val="18"/>
+          <w:szCs w:val="18"/>
+        </w:rPr>
+        <w:br/>
+        <w:t xml:space="preserve">                </w:t>
+      </w:r>
+      <w:proofErr w:type="spellStart"/>
+      <w:r>
+        <w:rPr>
+          <w:rFonts w:ascii="Courier New" w:eastAsia="Times New Roman" w:hAnsi="Courier New" w:cs="Courier New"/>
+          <w:color w:val="A9B7C6"/>
+          <w:sz w:val="18"/>
+          <w:szCs w:val="18"/>
+        </w:rPr>
+        <w:t>distance_cost</w:t>
+      </w:r>
+      <w:proofErr w:type="spellEnd"/>
+      <w:r>
+        <w:rPr>
+          <w:rFonts w:ascii="Courier New" w:eastAsia="Times New Roman" w:hAnsi="Courier New" w:cs="Courier New"/>
+          <w:color w:val="A9B7C6"/>
+          <w:sz w:val="18"/>
+          <w:szCs w:val="18"/>
+        </w:rPr>
+        <w:t xml:space="preserve"> &lt;- relax cost of the child node to new found weight</w:t>
+      </w:r>
+      <w:r>
+        <w:rPr>
+          <w:rFonts w:ascii="Courier New" w:eastAsia="Times New Roman" w:hAnsi="Courier New" w:cs="Courier New"/>
+          <w:color w:val="A9B7C6"/>
+          <w:sz w:val="18"/>
+          <w:szCs w:val="18"/>
+        </w:rPr>
+        <w:br/>
+      </w:r>
+      <w:r>
+        <w:rPr>
+          <w:rFonts w:ascii="Courier New" w:eastAsia="Times New Roman" w:hAnsi="Courier New" w:cs="Courier New"/>
+          <w:color w:val="A9B7C6"/>
+          <w:sz w:val="18"/>
+          <w:szCs w:val="18"/>
+        </w:rPr>
+        <w:br/>
+        <w:t xml:space="preserve">    </w:t>
+      </w:r>
+      <w:proofErr w:type="spellStart"/>
+      <w:r>
+        <w:rPr>
+          <w:rFonts w:ascii="Courier New" w:eastAsia="Times New Roman" w:hAnsi="Courier New" w:cs="Courier New"/>
+          <w:color w:val="A9B7C6"/>
+          <w:sz w:val="18"/>
+          <w:szCs w:val="18"/>
+        </w:rPr>
+        <w:t>next_nodes_to_check</w:t>
+      </w:r>
+      <w:proofErr w:type="spellEnd"/>
+      <w:r>
+        <w:rPr>
+          <w:rFonts w:ascii="Courier New" w:eastAsia="Times New Roman" w:hAnsi="Courier New" w:cs="Courier New"/>
+          <w:color w:val="A9B7C6"/>
+          <w:sz w:val="18"/>
+          <w:szCs w:val="18"/>
+        </w:rPr>
+        <w:t xml:space="preserve"> &lt;- dictionary filled with nodes that have not been explored.</w:t>
+      </w:r>
+      <w:r>
+        <w:rPr>
+          <w:rFonts w:ascii="Courier New" w:eastAsia="Times New Roman" w:hAnsi="Courier New" w:cs="Courier New"/>
+          <w:color w:val="A9B7C6"/>
+          <w:sz w:val="18"/>
+          <w:szCs w:val="18"/>
+        </w:rPr>
+        <w:br/>
+      </w:r>
+      <w:r>
+        <w:rPr>
+          <w:rFonts w:ascii="Courier New" w:eastAsia="Times New Roman" w:hAnsi="Courier New" w:cs="Courier New"/>
+          <w:color w:val="A9B7C6"/>
+          <w:sz w:val="18"/>
+          <w:szCs w:val="18"/>
+        </w:rPr>
+        <w:br/>
+        <w:t xml:space="preserve">    if </w:t>
+      </w:r>
+      <w:proofErr w:type="spellStart"/>
+      <w:r>
+        <w:rPr>
+          <w:rFonts w:ascii="Courier New" w:eastAsia="Times New Roman" w:hAnsi="Courier New" w:cs="Courier New"/>
+          <w:color w:val="A9B7C6"/>
+          <w:sz w:val="18"/>
+          <w:szCs w:val="18"/>
+        </w:rPr>
+        <w:t>next_nodes_to_check</w:t>
+      </w:r>
+      <w:proofErr w:type="spellEnd"/>
+      <w:r>
+        <w:rPr>
+          <w:rFonts w:ascii="Courier New" w:eastAsia="Times New Roman" w:hAnsi="Courier New" w:cs="Courier New"/>
+          <w:color w:val="A9B7C6"/>
+          <w:sz w:val="18"/>
+          <w:szCs w:val="18"/>
+        </w:rPr>
+        <w:t xml:space="preserve"> is empty</w:t>
+      </w:r>
+      <w:r>
+        <w:rPr>
+          <w:rFonts w:ascii="Courier New" w:eastAsia="Times New Roman" w:hAnsi="Courier New" w:cs="Courier New"/>
+          <w:color w:val="A9B7C6"/>
+          <w:sz w:val="18"/>
+          <w:szCs w:val="18"/>
+        </w:rPr>
+        <w:br/>
+        <w:t xml:space="preserve">        return</w:t>
+      </w:r>
+      <w:r>
+        <w:rPr>
+          <w:rFonts w:ascii="Courier New" w:eastAsia="Times New Roman" w:hAnsi="Courier New" w:cs="Courier New"/>
+          <w:color w:val="A9B7C6"/>
+          <w:sz w:val="18"/>
+          <w:szCs w:val="18"/>
+        </w:rPr>
+        <w:br/>
+      </w:r>
+      <w:r>
+        <w:rPr>
+          <w:rFonts w:ascii="Courier New" w:eastAsia="Times New Roman" w:hAnsi="Courier New" w:cs="Courier New"/>
+          <w:color w:val="A9B7C6"/>
+          <w:sz w:val="18"/>
+          <w:szCs w:val="18"/>
+        </w:rPr>
+        <w:br/>
+        <w:t xml:space="preserve">    else</w:t>
+      </w:r>
+      <w:r>
+        <w:rPr>
+          <w:rFonts w:ascii="Courier New" w:eastAsia="Times New Roman" w:hAnsi="Courier New" w:cs="Courier New"/>
+          <w:color w:val="A9B7C6"/>
+          <w:sz w:val="18"/>
+          <w:szCs w:val="18"/>
+        </w:rPr>
+        <w:br/>
+        <w:t xml:space="preserve">        </w:t>
+      </w:r>
+      <w:proofErr w:type="spellStart"/>
+      <w:r>
+        <w:rPr>
+          <w:rFonts w:ascii="Courier New" w:eastAsia="Times New Roman" w:hAnsi="Courier New" w:cs="Courier New"/>
+          <w:color w:val="A9B7C6"/>
+          <w:sz w:val="18"/>
+          <w:szCs w:val="18"/>
+        </w:rPr>
+        <w:t>current_node</w:t>
+      </w:r>
+      <w:proofErr w:type="spellEnd"/>
+      <w:r>
+        <w:rPr>
+          <w:rFonts w:ascii="Courier New" w:eastAsia="Times New Roman" w:hAnsi="Courier New" w:cs="Courier New"/>
+          <w:color w:val="A9B7C6"/>
+          <w:sz w:val="18"/>
+          <w:szCs w:val="18"/>
+        </w:rPr>
+        <w:t xml:space="preserve"> &lt;- minimum distance cost node in the </w:t>
+      </w:r>
+      <w:proofErr w:type="spellStart"/>
+      <w:r>
+        <w:rPr>
+          <w:rFonts w:ascii="Courier New" w:eastAsia="Times New Roman" w:hAnsi="Courier New" w:cs="Courier New"/>
+          <w:color w:val="A9B7C6"/>
+          <w:sz w:val="18"/>
+          <w:szCs w:val="18"/>
+        </w:rPr>
+        <w:t>next_nodes_to_check</w:t>
+      </w:r>
+      <w:proofErr w:type="spellEnd"/>
+      <w:r>
+        <w:rPr>
+          <w:rFonts w:ascii="Courier New" w:eastAsia="Times New Roman" w:hAnsi="Courier New" w:cs="Courier New"/>
+          <w:color w:val="A9B7C6"/>
+          <w:sz w:val="18"/>
+          <w:szCs w:val="18"/>
+        </w:rPr>
+        <w:t xml:space="preserve"> dictionary</w:t>
+      </w:r>
+      <w:r>
+        <w:rPr>
+          <w:rFonts w:ascii="Courier New" w:eastAsia="Times New Roman" w:hAnsi="Courier New" w:cs="Courier New"/>
+          <w:color w:val="A9B7C6"/>
+          <w:sz w:val="18"/>
+          <w:szCs w:val="18"/>
+        </w:rPr>
+        <w:br/>
+      </w:r>
+      <w:r>
+        <w:rPr>
+          <w:rFonts w:ascii="Courier New" w:eastAsia="Times New Roman" w:hAnsi="Courier New" w:cs="Courier New"/>
+          <w:color w:val="A9B7C6"/>
+          <w:sz w:val="18"/>
+          <w:szCs w:val="18"/>
+        </w:rPr>
+        <w:br/>
+        <w:t xml:space="preserve">    </w:t>
+      </w:r>
+      <w:proofErr w:type="spellStart"/>
+      <w:r>
+        <w:rPr>
+          <w:rFonts w:ascii="Courier New" w:eastAsia="Times New Roman" w:hAnsi="Courier New" w:cs="Courier New"/>
+          <w:color w:val="A9B7C6"/>
+          <w:sz w:val="18"/>
+          <w:szCs w:val="18"/>
+        </w:rPr>
+        <w:t>optimal_path</w:t>
+      </w:r>
+      <w:proofErr w:type="spellEnd"/>
+      <w:r>
+        <w:rPr>
+          <w:rFonts w:ascii="Courier New" w:eastAsia="Times New Roman" w:hAnsi="Courier New" w:cs="Courier New"/>
+          <w:color w:val="A9B7C6"/>
+          <w:sz w:val="18"/>
+          <w:szCs w:val="18"/>
+        </w:rPr>
+        <w:t xml:space="preserve"> &lt;- blank list</w:t>
+      </w:r>
+      <w:r>
+        <w:rPr>
+          <w:rFonts w:ascii="Courier New" w:eastAsia="Times New Roman" w:hAnsi="Courier New" w:cs="Courier New"/>
+          <w:color w:val="A9B7C6"/>
+          <w:sz w:val="18"/>
+          <w:szCs w:val="18"/>
+        </w:rPr>
+        <w:br/>
+        <w:t xml:space="preserve">    </w:t>
+      </w:r>
+      <w:proofErr w:type="spellStart"/>
+      <w:r>
+        <w:rPr>
+          <w:rFonts w:ascii="Courier New" w:eastAsia="Times New Roman" w:hAnsi="Courier New" w:cs="Courier New"/>
+          <w:color w:val="A9B7C6"/>
+          <w:sz w:val="18"/>
+          <w:szCs w:val="18"/>
+        </w:rPr>
+        <w:t>optimal_cost</w:t>
+      </w:r>
+      <w:proofErr w:type="spellEnd"/>
+      <w:r>
+        <w:rPr>
+          <w:rFonts w:ascii="Courier New" w:eastAsia="Times New Roman" w:hAnsi="Courier New" w:cs="Courier New"/>
+          <w:color w:val="A9B7C6"/>
+          <w:sz w:val="18"/>
+          <w:szCs w:val="18"/>
+        </w:rPr>
+        <w:t xml:space="preserve"> &lt;- distance cost of goal</w:t>
+      </w:r>
+      <w:r>
+        <w:rPr>
+          <w:rFonts w:ascii="Courier New" w:eastAsia="Times New Roman" w:hAnsi="Courier New" w:cs="Courier New"/>
+          <w:color w:val="A9B7C6"/>
+          <w:sz w:val="18"/>
+          <w:szCs w:val="18"/>
+        </w:rPr>
+        <w:br/>
+      </w:r>
+      <w:r>
+        <w:rPr>
+          <w:rFonts w:ascii="Courier New" w:eastAsia="Times New Roman" w:hAnsi="Courier New" w:cs="Courier New"/>
+          <w:color w:val="A9B7C6"/>
+          <w:sz w:val="18"/>
+          <w:szCs w:val="18"/>
+        </w:rPr>
+        <w:br/>
+        <w:t xml:space="preserve">    while </w:t>
+      </w:r>
+      <w:proofErr w:type="spellStart"/>
+      <w:r>
+        <w:rPr>
+          <w:rFonts w:ascii="Courier New" w:eastAsia="Times New Roman" w:hAnsi="Courier New" w:cs="Courier New"/>
+          <w:color w:val="A9B7C6"/>
+          <w:sz w:val="18"/>
+          <w:szCs w:val="18"/>
+        </w:rPr>
+        <w:t>current_node</w:t>
+      </w:r>
+      <w:proofErr w:type="spellEnd"/>
+      <w:r>
+        <w:rPr>
+          <w:rFonts w:ascii="Courier New" w:eastAsia="Times New Roman" w:hAnsi="Courier New" w:cs="Courier New"/>
+          <w:color w:val="A9B7C6"/>
+          <w:sz w:val="18"/>
+          <w:szCs w:val="18"/>
+        </w:rPr>
+        <w:t xml:space="preserve"> is not the start node parent</w:t>
+      </w:r>
+      <w:r>
+        <w:rPr>
+          <w:rFonts w:ascii="Courier New" w:eastAsia="Times New Roman" w:hAnsi="Courier New" w:cs="Courier New"/>
+          <w:color w:val="A9B7C6"/>
+          <w:sz w:val="18"/>
+          <w:szCs w:val="18"/>
+        </w:rPr>
+        <w:br/>
+        <w:t xml:space="preserve">        </w:t>
+      </w:r>
+      <w:proofErr w:type="spellStart"/>
+      <w:r>
+        <w:rPr>
+          <w:rFonts w:ascii="Courier New" w:eastAsia="Times New Roman" w:hAnsi="Courier New" w:cs="Courier New"/>
+          <w:color w:val="A9B7C6"/>
+          <w:sz w:val="18"/>
+          <w:szCs w:val="18"/>
+        </w:rPr>
+        <w:t>optimal_path</w:t>
+      </w:r>
+      <w:proofErr w:type="spellEnd"/>
+      <w:r>
+        <w:rPr>
+          <w:rFonts w:ascii="Courier New" w:eastAsia="Times New Roman" w:hAnsi="Courier New" w:cs="Courier New"/>
+          <w:color w:val="A9B7C6"/>
+          <w:sz w:val="18"/>
+          <w:szCs w:val="18"/>
+        </w:rPr>
+        <w:t xml:space="preserve"> &lt;- append </w:t>
+      </w:r>
+      <w:proofErr w:type="spellStart"/>
+      <w:r>
+        <w:rPr>
+          <w:rFonts w:ascii="Courier New" w:eastAsia="Times New Roman" w:hAnsi="Courier New" w:cs="Courier New"/>
+          <w:color w:val="A9B7C6"/>
+          <w:sz w:val="18"/>
+          <w:szCs w:val="18"/>
+        </w:rPr>
+        <w:t>current_node</w:t>
+      </w:r>
+      <w:proofErr w:type="spellEnd"/>
+      <w:r>
+        <w:rPr>
+          <w:rFonts w:ascii="Courier New" w:eastAsia="Times New Roman" w:hAnsi="Courier New" w:cs="Courier New"/>
+          <w:color w:val="A9B7C6"/>
+          <w:sz w:val="18"/>
+          <w:szCs w:val="18"/>
+        </w:rPr>
+        <w:br/>
+        <w:t xml:space="preserve">        </w:t>
+      </w:r>
+      <w:proofErr w:type="spellStart"/>
+      <w:r>
+        <w:rPr>
+          <w:rFonts w:ascii="Courier New" w:eastAsia="Times New Roman" w:hAnsi="Courier New" w:cs="Courier New"/>
+          <w:color w:val="A9B7C6"/>
+          <w:sz w:val="18"/>
+          <w:szCs w:val="18"/>
+        </w:rPr>
+        <w:t>current_node</w:t>
+      </w:r>
+      <w:proofErr w:type="spellEnd"/>
+      <w:r>
+        <w:rPr>
+          <w:rFonts w:ascii="Courier New" w:eastAsia="Times New Roman" w:hAnsi="Courier New" w:cs="Courier New"/>
+          <w:color w:val="A9B7C6"/>
+          <w:sz w:val="18"/>
+          <w:szCs w:val="18"/>
+        </w:rPr>
+        <w:t xml:space="preserve"> &lt;- </w:t>
+      </w:r>
+      <w:proofErr w:type="spellStart"/>
+      <w:r>
+        <w:rPr>
+          <w:rFonts w:ascii="Courier New" w:eastAsia="Times New Roman" w:hAnsi="Courier New" w:cs="Courier New"/>
+          <w:color w:val="A9B7C6"/>
+          <w:sz w:val="18"/>
+          <w:szCs w:val="18"/>
+        </w:rPr>
+        <w:t>child_node</w:t>
+      </w:r>
+      <w:proofErr w:type="spellEnd"/>
+      <w:r>
+        <w:rPr>
+          <w:rFonts w:ascii="Courier New" w:eastAsia="Times New Roman" w:hAnsi="Courier New" w:cs="Courier New"/>
+          <w:color w:val="A9B7C6"/>
+          <w:sz w:val="18"/>
+          <w:szCs w:val="18"/>
+        </w:rPr>
+        <w:t xml:space="preserve"> of </w:t>
+      </w:r>
+      <w:proofErr w:type="spellStart"/>
+      <w:r>
+        <w:rPr>
+          <w:rFonts w:ascii="Courier New" w:eastAsia="Times New Roman" w:hAnsi="Courier New" w:cs="Courier New"/>
+          <w:color w:val="A9B7C6"/>
+          <w:sz w:val="18"/>
+          <w:szCs w:val="18"/>
+        </w:rPr>
+        <w:t>current_node</w:t>
+      </w:r>
+      <w:proofErr w:type="spellEnd"/>
+      <w:r>
+        <w:rPr>
+          <w:rFonts w:ascii="Courier New" w:eastAsia="Times New Roman" w:hAnsi="Courier New" w:cs="Courier New"/>
+          <w:color w:val="A9B7C6"/>
+          <w:sz w:val="18"/>
+          <w:szCs w:val="18"/>
+        </w:rPr>
+        <w:br/>
+      </w:r>
+      <w:r>
+        <w:rPr>
+          <w:rFonts w:ascii="Courier New" w:eastAsia="Times New Roman" w:hAnsi="Courier New" w:cs="Courier New"/>
+          <w:color w:val="A9B7C6"/>
+          <w:sz w:val="18"/>
+          <w:szCs w:val="18"/>
+        </w:rPr>
+        <w:br/>
+        <w:t xml:space="preserve">    reverse(</w:t>
+      </w:r>
+      <w:proofErr w:type="spellStart"/>
+      <w:r>
+        <w:rPr>
+          <w:rFonts w:ascii="Courier New" w:eastAsia="Times New Roman" w:hAnsi="Courier New" w:cs="Courier New"/>
+          <w:color w:val="A9B7C6"/>
+          <w:sz w:val="18"/>
+          <w:szCs w:val="18"/>
+        </w:rPr>
+        <w:t>optimal_path</w:t>
+      </w:r>
+      <w:proofErr w:type="spellEnd"/>
+      <w:r>
+        <w:rPr>
+          <w:rFonts w:ascii="Courier New" w:eastAsia="Times New Roman" w:hAnsi="Courier New" w:cs="Courier New"/>
+          <w:color w:val="A9B7C6"/>
+          <w:sz w:val="18"/>
+          <w:szCs w:val="18"/>
+        </w:rPr>
+        <w:t>) # Assumes a function for reversing the list</w:t>
+      </w:r>
+      <w:r>
+        <w:rPr>
+          <w:rFonts w:ascii="Courier New" w:eastAsia="Times New Roman" w:hAnsi="Courier New" w:cs="Courier New"/>
+          <w:color w:val="A9B7C6"/>
+          <w:sz w:val="18"/>
+          <w:szCs w:val="18"/>
+        </w:rPr>
+        <w:br/>
+      </w:r>
+      <w:r>
+        <w:rPr>
+          <w:rFonts w:ascii="Courier New" w:eastAsia="Times New Roman" w:hAnsi="Courier New" w:cs="Courier New"/>
+          <w:color w:val="A9B7C6"/>
+          <w:sz w:val="18"/>
+          <w:szCs w:val="18"/>
+        </w:rPr>
+        <w:br/>
+        <w:t xml:space="preserve">    return </w:t>
+      </w:r>
+      <w:proofErr w:type="spellStart"/>
+      <w:r>
+        <w:rPr>
+          <w:rFonts w:ascii="Courier New" w:eastAsia="Times New Roman" w:hAnsi="Courier New" w:cs="Courier New"/>
+          <w:color w:val="A9B7C6"/>
+          <w:sz w:val="18"/>
+          <w:szCs w:val="18"/>
+        </w:rPr>
+        <w:t>optimal_path</w:t>
+      </w:r>
+      <w:proofErr w:type="spellEnd"/>
+      <w:r>
+        <w:rPr>
+          <w:rFonts w:ascii="Courier New" w:eastAsia="Times New Roman" w:hAnsi="Courier New" w:cs="Courier New"/>
+          <w:color w:val="A9B7C6"/>
+          <w:sz w:val="18"/>
+          <w:szCs w:val="18"/>
+        </w:rPr>
+        <w:t xml:space="preserve">, </w:t>
+      </w:r>
+      <w:proofErr w:type="spellStart"/>
+      <w:r>
+        <w:rPr>
+          <w:rFonts w:ascii="Courier New" w:eastAsia="Times New Roman" w:hAnsi="Courier New" w:cs="Courier New"/>
+          <w:color w:val="A9B7C6"/>
+          <w:sz w:val="18"/>
+          <w:szCs w:val="18"/>
+        </w:rPr>
+        <w:t>optimal_cost</w:t>
+      </w:r>
+      <w:proofErr w:type="spellEnd"/>
+      <w:r>
+        <w:rPr>
+          <w:rFonts w:ascii="Courier New" w:eastAsia="Times New Roman" w:hAnsi="Courier New" w:cs="Courier New"/>
+          <w:color w:val="A9B7C6"/>
+          <w:sz w:val="18"/>
+          <w:szCs w:val="18"/>
+        </w:rPr>
+        <w:t xml:space="preserve"> # Assumes can return multiple items (like in Python)</w:t>
+      </w:r>
+    </w:p>
+    <w:p/>
+    <w:p>
+      <w:pPr>
+        <w:pStyle w:val="Heading3"/>
+      </w:pPr>
+      <w:bookmarkStart w:id="9" w:name="_Toc9795788"/>
+      <w:r>
+        <w:t>Alternate K – 1 Paths Algorithm</w:t>
+      </w:r>
+      <w:bookmarkEnd w:id="9"/>
+    </w:p>
+    <w:p>
+      <w:pPr>
+        <w:shd w:val="clear" w:color="auto" w:fill="2B2B2B"/>
+        <w:tabs>
+          <w:tab w:val="left" w:pos="916"/>
+          <w:tab w:val="left" w:pos="1832"/>
+          <w:tab w:val="left" w:pos="2748"/>
+          <w:tab w:val="left" w:pos="3664"/>
+          <w:tab w:val="left" w:pos="4580"/>
+          <w:tab w:val="left" w:pos="5496"/>
+          <w:tab w:val="left" w:pos="6412"/>
+          <w:tab w:val="left" w:pos="7328"/>
+          <w:tab w:val="left" w:pos="8244"/>
+          <w:tab w:val="left" w:pos="9160"/>
+          <w:tab w:val="left" w:pos="10076"/>
+          <w:tab w:val="left" w:pos="10992"/>
+          <w:tab w:val="left" w:pos="11908"/>
+          <w:tab w:val="left" w:pos="12824"/>
+          <w:tab w:val="left" w:pos="13740"/>
+          <w:tab w:val="left" w:pos="14656"/>
+        </w:tabs>
+        <w:spacing w:after="0" w:line="240" w:lineRule="auto"/>
+        <w:rPr>
+          <w:rFonts w:ascii="Courier New" w:eastAsia="Times New Roman" w:hAnsi="Courier New" w:cs="Courier New"/>
+          <w:color w:val="A9B7C6"/>
+          <w:sz w:val="18"/>
+          <w:szCs w:val="18"/>
+        </w:rPr>
+      </w:pPr>
+      <w:r>
+        <w:rPr>
+          <w:rFonts w:ascii="Courier New" w:eastAsia="Times New Roman" w:hAnsi="Courier New" w:cs="Courier New"/>
+          <w:color w:val="A9B7C6"/>
+          <w:sz w:val="18"/>
+          <w:szCs w:val="18"/>
+        </w:rPr>
+        <w:t># Alternate K - 1 Shortest Path's</w:t>
+      </w:r>
+      <w:r>
+        <w:rPr>
+          <w:rFonts w:ascii="Courier New" w:eastAsia="Times New Roman" w:hAnsi="Courier New" w:cs="Courier New"/>
+          <w:color w:val="A9B7C6"/>
+          <w:sz w:val="18"/>
+          <w:szCs w:val="18"/>
+        </w:rPr>
+        <w:br/>
+        <w:t># Input: Shortest path from the Dijkstra algorithm, the node graph and k value</w:t>
+      </w:r>
+      <w:r>
+        <w:rPr>
+          <w:rFonts w:ascii="Courier New" w:eastAsia="Times New Roman" w:hAnsi="Courier New" w:cs="Courier New"/>
+          <w:color w:val="A9B7C6"/>
+          <w:sz w:val="18"/>
+          <w:szCs w:val="18"/>
+        </w:rPr>
+        <w:br/>
+        <w:t># Output: K no. of approximate shortest distance costs to goal node</w:t>
+      </w:r>
+      <w:r>
+        <w:rPr>
+          <w:rFonts w:ascii="Courier New" w:eastAsia="Times New Roman" w:hAnsi="Courier New" w:cs="Courier New"/>
+          <w:color w:val="A9B7C6"/>
+          <w:sz w:val="18"/>
+          <w:szCs w:val="18"/>
+        </w:rPr>
+        <w:br/>
+      </w:r>
+      <w:r>
+        <w:rPr>
+          <w:rFonts w:ascii="Courier New" w:eastAsia="Times New Roman" w:hAnsi="Courier New" w:cs="Courier New"/>
+          <w:color w:val="A9B7C6"/>
+          <w:sz w:val="18"/>
+          <w:szCs w:val="18"/>
+        </w:rPr>
+        <w:br/>
+        <w:t xml:space="preserve">function </w:t>
+      </w:r>
+      <w:proofErr w:type="spellStart"/>
+      <w:r>
+        <w:rPr>
+          <w:rFonts w:ascii="Courier New" w:eastAsia="Times New Roman" w:hAnsi="Courier New" w:cs="Courier New"/>
+          <w:color w:val="A9B7C6"/>
+          <w:sz w:val="18"/>
+          <w:szCs w:val="18"/>
+        </w:rPr>
+        <w:t>alternative_shortest_paths</w:t>
+      </w:r>
+      <w:proofErr w:type="spellEnd"/>
+      <w:r>
+        <w:rPr>
+          <w:rFonts w:ascii="Courier New" w:eastAsia="Times New Roman" w:hAnsi="Courier New" w:cs="Courier New"/>
+          <w:color w:val="A9B7C6"/>
+          <w:sz w:val="18"/>
+          <w:szCs w:val="18"/>
+        </w:rPr>
+        <w:t>(</w:t>
+      </w:r>
+      <w:proofErr w:type="spellStart"/>
+      <w:r>
+        <w:rPr>
+          <w:rFonts w:ascii="Courier New" w:eastAsia="Times New Roman" w:hAnsi="Courier New" w:cs="Courier New"/>
+          <w:color w:val="A9B7C6"/>
+          <w:sz w:val="18"/>
+          <w:szCs w:val="18"/>
+        </w:rPr>
+        <w:t>optimal_path</w:t>
+      </w:r>
+      <w:proofErr w:type="spellEnd"/>
+      <w:r>
+        <w:rPr>
+          <w:rFonts w:ascii="Courier New" w:eastAsia="Times New Roman" w:hAnsi="Courier New" w:cs="Courier New"/>
+          <w:color w:val="A9B7C6"/>
+          <w:sz w:val="18"/>
+          <w:szCs w:val="18"/>
+        </w:rPr>
+        <w:t>, graph, k)</w:t>
+      </w:r>
+      <w:r>
+        <w:rPr>
+          <w:rFonts w:ascii="Courier New" w:eastAsia="Times New Roman" w:hAnsi="Courier New" w:cs="Courier New"/>
+          <w:color w:val="A9B7C6"/>
+          <w:sz w:val="18"/>
+          <w:szCs w:val="18"/>
+        </w:rPr>
+        <w:br/>
+      </w:r>
+      <w:r>
+        <w:rPr>
+          <w:rFonts w:ascii="Courier New" w:eastAsia="Times New Roman" w:hAnsi="Courier New" w:cs="Courier New"/>
+          <w:color w:val="A9B7C6"/>
+          <w:sz w:val="18"/>
+          <w:szCs w:val="18"/>
+        </w:rPr>
+        <w:br/>
+      </w:r>
+      <w:proofErr w:type="spellStart"/>
+      <w:r>
+        <w:rPr>
+          <w:rFonts w:ascii="Courier New" w:eastAsia="Times New Roman" w:hAnsi="Courier New" w:cs="Courier New"/>
+          <w:color w:val="A9B7C6"/>
+          <w:sz w:val="18"/>
+          <w:szCs w:val="18"/>
+        </w:rPr>
+        <w:t>k_shortest_paths</w:t>
+      </w:r>
+      <w:proofErr w:type="spellEnd"/>
+      <w:r>
+        <w:rPr>
+          <w:rFonts w:ascii="Courier New" w:eastAsia="Times New Roman" w:hAnsi="Courier New" w:cs="Courier New"/>
+          <w:color w:val="A9B7C6"/>
+          <w:sz w:val="18"/>
+          <w:szCs w:val="18"/>
+        </w:rPr>
+        <w:t xml:space="preserve"> &lt;- blank list</w:t>
+      </w:r>
+      <w:r>
+        <w:rPr>
+          <w:rFonts w:ascii="Courier New" w:eastAsia="Times New Roman" w:hAnsi="Courier New" w:cs="Courier New"/>
+          <w:color w:val="A9B7C6"/>
+          <w:sz w:val="18"/>
+          <w:szCs w:val="18"/>
+        </w:rPr>
+        <w:br/>
+      </w:r>
+      <w:proofErr w:type="spellStart"/>
+      <w:r>
+        <w:rPr>
+          <w:rFonts w:ascii="Courier New" w:eastAsia="Times New Roman" w:hAnsi="Courier New" w:cs="Courier New"/>
+          <w:color w:val="A9B7C6"/>
+          <w:sz w:val="18"/>
+          <w:szCs w:val="18"/>
+        </w:rPr>
+        <w:t>optimal_nodes_used</w:t>
+      </w:r>
+      <w:proofErr w:type="spellEnd"/>
+      <w:r>
+        <w:rPr>
+          <w:rFonts w:ascii="Courier New" w:eastAsia="Times New Roman" w:hAnsi="Courier New" w:cs="Courier New"/>
+          <w:color w:val="A9B7C6"/>
+          <w:sz w:val="18"/>
+          <w:szCs w:val="18"/>
+        </w:rPr>
+        <w:t xml:space="preserve"> &lt;- int size of elements in optimal path</w:t>
+      </w:r>
+      <w:r>
+        <w:rPr>
+          <w:rFonts w:ascii="Courier New" w:eastAsia="Times New Roman" w:hAnsi="Courier New" w:cs="Courier New"/>
+          <w:color w:val="A9B7C6"/>
+          <w:sz w:val="18"/>
+          <w:szCs w:val="18"/>
+        </w:rPr>
+        <w:br/>
+      </w:r>
+      <w:r>
+        <w:rPr>
+          <w:rFonts w:ascii="Courier New" w:eastAsia="Times New Roman" w:hAnsi="Courier New" w:cs="Courier New"/>
+          <w:color w:val="A9B7C6"/>
+          <w:sz w:val="18"/>
+          <w:szCs w:val="18"/>
+        </w:rPr>
+        <w:br/>
+        <w:t xml:space="preserve">for node in </w:t>
+      </w:r>
+      <w:proofErr w:type="spellStart"/>
+      <w:r>
+        <w:rPr>
+          <w:rFonts w:ascii="Courier New" w:eastAsia="Times New Roman" w:hAnsi="Courier New" w:cs="Courier New"/>
+          <w:color w:val="A9B7C6"/>
+          <w:sz w:val="18"/>
+          <w:szCs w:val="18"/>
+        </w:rPr>
+        <w:t>optimal_nodes_used</w:t>
+      </w:r>
+      <w:proofErr w:type="spellEnd"/>
+      <w:r>
+        <w:rPr>
+          <w:rFonts w:ascii="Courier New" w:eastAsia="Times New Roman" w:hAnsi="Courier New" w:cs="Courier New"/>
+          <w:color w:val="A9B7C6"/>
+          <w:sz w:val="18"/>
+          <w:szCs w:val="18"/>
+        </w:rPr>
+        <w:t xml:space="preserve"> - 1</w:t>
+      </w:r>
+      <w:r>
+        <w:rPr>
+          <w:rFonts w:ascii="Courier New" w:eastAsia="Times New Roman" w:hAnsi="Courier New" w:cs="Courier New"/>
+          <w:color w:val="A9B7C6"/>
+          <w:sz w:val="18"/>
+          <w:szCs w:val="18"/>
+        </w:rPr>
+        <w:br/>
+        <w:t xml:space="preserve">    if k == 0</w:t>
+      </w:r>
+      <w:r>
+        <w:rPr>
+          <w:rFonts w:ascii="Courier New" w:eastAsia="Times New Roman" w:hAnsi="Courier New" w:cs="Courier New"/>
+          <w:color w:val="A9B7C6"/>
+          <w:sz w:val="18"/>
+          <w:szCs w:val="18"/>
+        </w:rPr>
+        <w:br/>
+        <w:t xml:space="preserve">        break</w:t>
+      </w:r>
+      <w:r>
+        <w:rPr>
+          <w:rFonts w:ascii="Courier New" w:eastAsia="Times New Roman" w:hAnsi="Courier New" w:cs="Courier New"/>
+          <w:color w:val="A9B7C6"/>
+          <w:sz w:val="18"/>
+          <w:szCs w:val="18"/>
+        </w:rPr>
+        <w:br/>
+      </w:r>
+      <w:r>
+        <w:rPr>
+          <w:rFonts w:ascii="Courier New" w:eastAsia="Times New Roman" w:hAnsi="Courier New" w:cs="Courier New"/>
+          <w:color w:val="A9B7C6"/>
+          <w:sz w:val="18"/>
+          <w:szCs w:val="18"/>
+        </w:rPr>
+        <w:br/>
+      </w:r>
+      <w:r>
+        <w:rPr>
+          <w:rFonts w:ascii="Courier New" w:eastAsia="Times New Roman" w:hAnsi="Courier New" w:cs="Courier New"/>
+          <w:color w:val="A9B7C6"/>
+          <w:sz w:val="18"/>
+          <w:szCs w:val="18"/>
+        </w:rPr>
+        <w:lastRenderedPageBreak/>
+        <w:t xml:space="preserve">    else</w:t>
+      </w:r>
+      <w:r>
+        <w:rPr>
+          <w:rFonts w:ascii="Courier New" w:eastAsia="Times New Roman" w:hAnsi="Courier New" w:cs="Courier New"/>
+          <w:color w:val="A9B7C6"/>
+          <w:sz w:val="18"/>
+          <w:szCs w:val="18"/>
+        </w:rPr>
+        <w:br/>
+        <w:t xml:space="preserve">        </w:t>
+      </w:r>
+      <w:proofErr w:type="spellStart"/>
+      <w:r>
+        <w:rPr>
+          <w:rFonts w:ascii="Courier New" w:eastAsia="Times New Roman" w:hAnsi="Courier New" w:cs="Courier New"/>
+          <w:color w:val="A9B7C6"/>
+          <w:sz w:val="18"/>
+          <w:szCs w:val="18"/>
+        </w:rPr>
+        <w:t>node_pair</w:t>
+      </w:r>
+      <w:proofErr w:type="spellEnd"/>
+      <w:r>
+        <w:rPr>
+          <w:rFonts w:ascii="Courier New" w:eastAsia="Times New Roman" w:hAnsi="Courier New" w:cs="Courier New"/>
+          <w:color w:val="A9B7C6"/>
+          <w:sz w:val="18"/>
+          <w:szCs w:val="18"/>
+        </w:rPr>
+        <w:t xml:space="preserve"> &lt;- get first pair of nodes from optimal path e.g. node </w:t>
+      </w:r>
+      <w:proofErr w:type="spellStart"/>
+      <w:r>
+        <w:rPr>
+          <w:rFonts w:ascii="Courier New" w:eastAsia="Times New Roman" w:hAnsi="Courier New" w:cs="Courier New"/>
+          <w:color w:val="A9B7C6"/>
+          <w:sz w:val="18"/>
+          <w:szCs w:val="18"/>
+        </w:rPr>
+        <w:t>i</w:t>
+      </w:r>
+      <w:proofErr w:type="spellEnd"/>
+      <w:r>
+        <w:rPr>
+          <w:rFonts w:ascii="Courier New" w:eastAsia="Times New Roman" w:hAnsi="Courier New" w:cs="Courier New"/>
+          <w:color w:val="A9B7C6"/>
+          <w:sz w:val="18"/>
+          <w:szCs w:val="18"/>
+        </w:rPr>
+        <w:t xml:space="preserve"> and node </w:t>
+      </w:r>
+      <w:proofErr w:type="spellStart"/>
+      <w:r>
+        <w:rPr>
+          <w:rFonts w:ascii="Courier New" w:eastAsia="Times New Roman" w:hAnsi="Courier New" w:cs="Courier New"/>
+          <w:color w:val="A9B7C6"/>
+          <w:sz w:val="18"/>
+          <w:szCs w:val="18"/>
+        </w:rPr>
+        <w:t>i</w:t>
+      </w:r>
+      <w:proofErr w:type="spellEnd"/>
+      <w:r>
+        <w:rPr>
+          <w:rFonts w:ascii="Courier New" w:eastAsia="Times New Roman" w:hAnsi="Courier New" w:cs="Courier New"/>
+          <w:color w:val="A9B7C6"/>
+          <w:sz w:val="18"/>
+          <w:szCs w:val="18"/>
+        </w:rPr>
+        <w:t>++</w:t>
+      </w:r>
+      <w:r>
+        <w:rPr>
+          <w:rFonts w:ascii="Courier New" w:eastAsia="Times New Roman" w:hAnsi="Courier New" w:cs="Courier New"/>
+          <w:color w:val="A9B7C6"/>
+          <w:sz w:val="18"/>
+          <w:szCs w:val="18"/>
+        </w:rPr>
+        <w:br/>
+        <w:t xml:space="preserve">        </w:t>
+      </w:r>
+      <w:proofErr w:type="spellStart"/>
+      <w:r>
+        <w:rPr>
+          <w:rFonts w:ascii="Courier New" w:eastAsia="Times New Roman" w:hAnsi="Courier New" w:cs="Courier New"/>
+          <w:color w:val="A9B7C6"/>
+          <w:sz w:val="18"/>
+          <w:szCs w:val="18"/>
+        </w:rPr>
+        <w:t>graph_copy</w:t>
+      </w:r>
+      <w:proofErr w:type="spellEnd"/>
+      <w:r>
+        <w:rPr>
+          <w:rFonts w:ascii="Courier New" w:eastAsia="Times New Roman" w:hAnsi="Courier New" w:cs="Courier New"/>
+          <w:color w:val="A9B7C6"/>
+          <w:sz w:val="18"/>
+          <w:szCs w:val="18"/>
+        </w:rPr>
+        <w:t xml:space="preserve"> &lt;- copy of the original graph</w:t>
+      </w:r>
+      <w:r>
+        <w:rPr>
+          <w:rFonts w:ascii="Courier New" w:eastAsia="Times New Roman" w:hAnsi="Courier New" w:cs="Courier New"/>
+          <w:color w:val="A9B7C6"/>
+          <w:sz w:val="18"/>
+          <w:szCs w:val="18"/>
+        </w:rPr>
+        <w:br/>
+        <w:t xml:space="preserve">        </w:t>
+      </w:r>
+      <w:proofErr w:type="spellStart"/>
+      <w:r>
+        <w:rPr>
+          <w:rFonts w:ascii="Courier New" w:eastAsia="Times New Roman" w:hAnsi="Courier New" w:cs="Courier New"/>
+          <w:color w:val="A9B7C6"/>
+          <w:sz w:val="18"/>
+          <w:szCs w:val="18"/>
+        </w:rPr>
+        <w:t>graph_copy.weights.node_pair</w:t>
+      </w:r>
+      <w:proofErr w:type="spellEnd"/>
+      <w:r>
+        <w:rPr>
+          <w:rFonts w:ascii="Courier New" w:eastAsia="Times New Roman" w:hAnsi="Courier New" w:cs="Courier New"/>
+          <w:color w:val="A9B7C6"/>
+          <w:sz w:val="18"/>
+          <w:szCs w:val="18"/>
+        </w:rPr>
+        <w:t xml:space="preserve"> &lt;- infinity or very large integer</w:t>
+      </w:r>
+      <w:r>
+        <w:rPr>
+          <w:rFonts w:ascii="Courier New" w:eastAsia="Times New Roman" w:hAnsi="Courier New" w:cs="Courier New"/>
+          <w:color w:val="A9B7C6"/>
+          <w:sz w:val="18"/>
+          <w:szCs w:val="18"/>
+        </w:rPr>
+        <w:br/>
+        <w:t xml:space="preserve">        </w:t>
+      </w:r>
+      <w:proofErr w:type="spellStart"/>
+      <w:r>
+        <w:rPr>
+          <w:rFonts w:ascii="Courier New" w:eastAsia="Times New Roman" w:hAnsi="Courier New" w:cs="Courier New"/>
+          <w:color w:val="A9B7C6"/>
+          <w:sz w:val="18"/>
+          <w:szCs w:val="18"/>
+        </w:rPr>
+        <w:t>k_path</w:t>
+      </w:r>
+      <w:proofErr w:type="spellEnd"/>
+      <w:r>
+        <w:rPr>
+          <w:rFonts w:ascii="Courier New" w:eastAsia="Times New Roman" w:hAnsi="Courier New" w:cs="Courier New"/>
+          <w:color w:val="A9B7C6"/>
+          <w:sz w:val="18"/>
+          <w:szCs w:val="18"/>
+        </w:rPr>
+        <w:t xml:space="preserve"> &lt;- </w:t>
+      </w:r>
+      <w:proofErr w:type="spellStart"/>
+      <w:r>
+        <w:rPr>
+          <w:rFonts w:ascii="Courier New" w:eastAsia="Times New Roman" w:hAnsi="Courier New" w:cs="Courier New"/>
+          <w:color w:val="A9B7C6"/>
+          <w:sz w:val="18"/>
+          <w:szCs w:val="18"/>
+        </w:rPr>
+        <w:t>dijkstra</w:t>
+      </w:r>
+      <w:proofErr w:type="spellEnd"/>
+      <w:r>
+        <w:rPr>
+          <w:rFonts w:ascii="Courier New" w:eastAsia="Times New Roman" w:hAnsi="Courier New" w:cs="Courier New"/>
+          <w:color w:val="A9B7C6"/>
+          <w:sz w:val="18"/>
+          <w:szCs w:val="18"/>
+        </w:rPr>
+        <w:t>(</w:t>
+      </w:r>
+      <w:proofErr w:type="spellStart"/>
+      <w:r>
+        <w:rPr>
+          <w:rFonts w:ascii="Courier New" w:eastAsia="Times New Roman" w:hAnsi="Courier New" w:cs="Courier New"/>
+          <w:color w:val="A9B7C6"/>
+          <w:sz w:val="18"/>
+          <w:szCs w:val="18"/>
+        </w:rPr>
+        <w:t>graph_copy</w:t>
+      </w:r>
+      <w:proofErr w:type="spellEnd"/>
+      <w:r>
+        <w:rPr>
+          <w:rFonts w:ascii="Courier New" w:eastAsia="Times New Roman" w:hAnsi="Courier New" w:cs="Courier New"/>
+          <w:color w:val="A9B7C6"/>
+          <w:sz w:val="18"/>
+          <w:szCs w:val="18"/>
+        </w:rPr>
+        <w:t xml:space="preserve">, </w:t>
+      </w:r>
+      <w:proofErr w:type="spellStart"/>
+      <w:r>
+        <w:rPr>
+          <w:rFonts w:ascii="Courier New" w:eastAsia="Times New Roman" w:hAnsi="Courier New" w:cs="Courier New"/>
+          <w:color w:val="A9B7C6"/>
+          <w:sz w:val="18"/>
+          <w:szCs w:val="18"/>
+        </w:rPr>
+        <w:t>optimal_path's</w:t>
+      </w:r>
+      <w:proofErr w:type="spellEnd"/>
+      <w:r>
+        <w:rPr>
+          <w:rFonts w:ascii="Courier New" w:eastAsia="Times New Roman" w:hAnsi="Courier New" w:cs="Courier New"/>
+          <w:color w:val="A9B7C6"/>
+          <w:sz w:val="18"/>
+          <w:szCs w:val="18"/>
+        </w:rPr>
+        <w:t xml:space="preserve"> start, </w:t>
+      </w:r>
+      <w:proofErr w:type="spellStart"/>
+      <w:r>
+        <w:rPr>
+          <w:rFonts w:ascii="Courier New" w:eastAsia="Times New Roman" w:hAnsi="Courier New" w:cs="Courier New"/>
+          <w:color w:val="A9B7C6"/>
+          <w:sz w:val="18"/>
+          <w:szCs w:val="18"/>
+        </w:rPr>
+        <w:t>optimal_path's</w:t>
+      </w:r>
+      <w:proofErr w:type="spellEnd"/>
+      <w:r>
+        <w:rPr>
+          <w:rFonts w:ascii="Courier New" w:eastAsia="Times New Roman" w:hAnsi="Courier New" w:cs="Courier New"/>
+          <w:color w:val="A9B7C6"/>
+          <w:sz w:val="18"/>
+          <w:szCs w:val="18"/>
+        </w:rPr>
+        <w:t xml:space="preserve"> goal)</w:t>
+      </w:r>
+      <w:r>
+        <w:rPr>
+          <w:rFonts w:ascii="Courier New" w:eastAsia="Times New Roman" w:hAnsi="Courier New" w:cs="Courier New"/>
+          <w:color w:val="A9B7C6"/>
+          <w:sz w:val="18"/>
+          <w:szCs w:val="18"/>
+        </w:rPr>
+        <w:br/>
+        <w:t xml:space="preserve">        k--</w:t>
+      </w:r>
+      <w:r>
+        <w:rPr>
+          <w:rFonts w:ascii="Courier New" w:eastAsia="Times New Roman" w:hAnsi="Courier New" w:cs="Courier New"/>
+          <w:color w:val="A9B7C6"/>
+          <w:sz w:val="18"/>
+          <w:szCs w:val="18"/>
+        </w:rPr>
+        <w:br/>
+      </w:r>
+      <w:r>
+        <w:rPr>
+          <w:rFonts w:ascii="Courier New" w:eastAsia="Times New Roman" w:hAnsi="Courier New" w:cs="Courier New"/>
+          <w:color w:val="A9B7C6"/>
+          <w:sz w:val="18"/>
+          <w:szCs w:val="18"/>
+        </w:rPr>
+        <w:br/>
+        <w:t xml:space="preserve">    sort(</w:t>
+      </w:r>
+      <w:proofErr w:type="spellStart"/>
+      <w:r>
+        <w:rPr>
+          <w:rFonts w:ascii="Courier New" w:eastAsia="Times New Roman" w:hAnsi="Courier New" w:cs="Courier New"/>
+          <w:color w:val="A9B7C6"/>
+          <w:sz w:val="18"/>
+          <w:szCs w:val="18"/>
+        </w:rPr>
+        <w:t>k_shortest_paths</w:t>
+      </w:r>
+      <w:proofErr w:type="spellEnd"/>
+      <w:r>
+        <w:rPr>
+          <w:rFonts w:ascii="Courier New" w:eastAsia="Times New Roman" w:hAnsi="Courier New" w:cs="Courier New"/>
+          <w:color w:val="A9B7C6"/>
+          <w:sz w:val="18"/>
+          <w:szCs w:val="18"/>
+        </w:rPr>
+        <w:t>) # Assuming a function for sorting the list in ascending order</w:t>
+      </w:r>
+      <w:r>
+        <w:rPr>
+          <w:rFonts w:ascii="Courier New" w:eastAsia="Times New Roman" w:hAnsi="Courier New" w:cs="Courier New"/>
+          <w:color w:val="A9B7C6"/>
+          <w:sz w:val="18"/>
+          <w:szCs w:val="18"/>
+        </w:rPr>
+        <w:br/>
+      </w:r>
+      <w:r>
+        <w:rPr>
+          <w:rFonts w:ascii="Courier New" w:eastAsia="Times New Roman" w:hAnsi="Courier New" w:cs="Courier New"/>
+          <w:color w:val="A9B7C6"/>
+          <w:sz w:val="18"/>
+          <w:szCs w:val="18"/>
+        </w:rPr>
+        <w:br/>
+        <w:t xml:space="preserve">    if k not 0</w:t>
+      </w:r>
+      <w:r>
+        <w:rPr>
+          <w:rFonts w:ascii="Courier New" w:eastAsia="Times New Roman" w:hAnsi="Courier New" w:cs="Courier New"/>
+          <w:color w:val="A9B7C6"/>
+          <w:sz w:val="18"/>
+          <w:szCs w:val="18"/>
+        </w:rPr>
+        <w:br/>
+        <w:t xml:space="preserve">        while k is not 0</w:t>
+      </w:r>
+      <w:r>
+        <w:rPr>
+          <w:rFonts w:ascii="Courier New" w:eastAsia="Times New Roman" w:hAnsi="Courier New" w:cs="Courier New"/>
+          <w:color w:val="A9B7C6"/>
+          <w:sz w:val="18"/>
+          <w:szCs w:val="18"/>
+        </w:rPr>
+        <w:br/>
+        <w:t xml:space="preserve">            </w:t>
+      </w:r>
+      <w:proofErr w:type="spellStart"/>
+      <w:r>
+        <w:rPr>
+          <w:rFonts w:ascii="Courier New" w:eastAsia="Times New Roman" w:hAnsi="Courier New" w:cs="Courier New"/>
+          <w:color w:val="A9B7C6"/>
+          <w:sz w:val="18"/>
+          <w:szCs w:val="18"/>
+        </w:rPr>
+        <w:t>k_shortest_paths</w:t>
+      </w:r>
+      <w:proofErr w:type="spellEnd"/>
+      <w:r>
+        <w:rPr>
+          <w:rFonts w:ascii="Courier New" w:eastAsia="Times New Roman" w:hAnsi="Courier New" w:cs="Courier New"/>
+          <w:color w:val="A9B7C6"/>
+          <w:sz w:val="18"/>
+          <w:szCs w:val="18"/>
+        </w:rPr>
+        <w:t xml:space="preserve"> &lt;- append the last element in </w:t>
+      </w:r>
+      <w:proofErr w:type="spellStart"/>
+      <w:r>
+        <w:rPr>
+          <w:rFonts w:ascii="Courier New" w:eastAsia="Times New Roman" w:hAnsi="Courier New" w:cs="Courier New"/>
+          <w:color w:val="A9B7C6"/>
+          <w:sz w:val="18"/>
+          <w:szCs w:val="18"/>
+        </w:rPr>
+        <w:t>k_shortest_paths</w:t>
+      </w:r>
+      <w:proofErr w:type="spellEnd"/>
+      <w:r>
+        <w:rPr>
+          <w:rFonts w:ascii="Courier New" w:eastAsia="Times New Roman" w:hAnsi="Courier New" w:cs="Courier New"/>
+          <w:color w:val="A9B7C6"/>
+          <w:sz w:val="18"/>
+          <w:szCs w:val="18"/>
+        </w:rPr>
+        <w:t xml:space="preserve"> for padding</w:t>
+      </w:r>
+      <w:r>
+        <w:rPr>
+          <w:rFonts w:ascii="Courier New" w:eastAsia="Times New Roman" w:hAnsi="Courier New" w:cs="Courier New"/>
+          <w:color w:val="A9B7C6"/>
+          <w:sz w:val="18"/>
+          <w:szCs w:val="18"/>
+        </w:rPr>
+        <w:br/>
+        <w:t xml:space="preserve">            k--</w:t>
+      </w:r>
+      <w:r>
+        <w:rPr>
+          <w:rFonts w:ascii="Courier New" w:eastAsia="Times New Roman" w:hAnsi="Courier New" w:cs="Courier New"/>
+          <w:color w:val="A9B7C6"/>
+          <w:sz w:val="18"/>
+          <w:szCs w:val="18"/>
+        </w:rPr>
+        <w:br/>
+      </w:r>
+      <w:r>
+        <w:rPr>
+          <w:rFonts w:ascii="Courier New" w:eastAsia="Times New Roman" w:hAnsi="Courier New" w:cs="Courier New"/>
+          <w:color w:val="A9B7C6"/>
+          <w:sz w:val="18"/>
+          <w:szCs w:val="18"/>
+        </w:rPr>
+        <w:br/>
+        <w:t xml:space="preserve">    return </w:t>
+      </w:r>
+      <w:proofErr w:type="spellStart"/>
+      <w:r>
+        <w:rPr>
+          <w:rFonts w:ascii="Courier New" w:eastAsia="Times New Roman" w:hAnsi="Courier New" w:cs="Courier New"/>
+          <w:color w:val="A9B7C6"/>
+          <w:sz w:val="18"/>
+          <w:szCs w:val="18"/>
+        </w:rPr>
+        <w:t>k_shortest_paths</w:t>
+      </w:r>
+      <w:proofErr w:type="spellEnd"/>
+    </w:p>
+    <w:p>
+      <w:pPr>
+        <w:pStyle w:val="Heading1"/>
+      </w:pPr>
+      <w:bookmarkStart w:id="10" w:name="_Toc9795789"/>
+      <w:r>
+        <w:t>Results and Algorithm Analysis</w:t>
+      </w:r>
+      <w:bookmarkEnd w:id="10"/>
+    </w:p>
+    <w:p>
+      <w:pPr>
         <w:pStyle w:val="Heading2"/>
       </w:pPr>
-      <w:bookmarkStart w:id="9" w:name="_Toc9784452"/>
+      <w:bookmarkStart w:id="11" w:name="_Toc9795790"/>
       <w:r>
         <w:t>Testcase Results</w:t>
       </w:r>
-      <w:bookmarkEnd w:id="9"/>
+      <w:bookmarkEnd w:id="11"/>
     </w:p>
     <w:tbl>
       <w:tblPr>
@@ -1501,37 +3407,25 @@
               <w:t>,</w:t>
             </w:r>
             <w:r>
-              <w:t xml:space="preserve"> </w:t>
-            </w:r>
-            <w:r>
-              <w:t>1043.028</w:t>
+              <w:t xml:space="preserve"> 1043.028</w:t>
             </w:r>
             <w:r>
               <w:t>,</w:t>
             </w:r>
             <w:r>
-              <w:t xml:space="preserve"> </w:t>
-            </w:r>
-            <w:r>
-              <w:t>1043.028</w:t>
+              <w:t xml:space="preserve"> 1043.028</w:t>
             </w:r>
             <w:r>
               <w:t>,</w:t>
             </w:r>
             <w:r>
-              <w:t xml:space="preserve"> </w:t>
-            </w:r>
-            <w:r>
-              <w:t>1043.028</w:t>
+              <w:t xml:space="preserve"> 1043.028</w:t>
             </w:r>
             <w:r>
               <w:t>,</w:t>
             </w:r>
             <w:r>
-              <w:t xml:space="preserve"> </w:t>
-            </w:r>
-            <w:r>
-              <w:t>1043.028</w:t>
+              <w:t xml:space="preserve"> 1043.028</w:t>
             </w:r>
           </w:p>
         </w:tc>
@@ -1595,73 +3489,49 @@
               <w:t>,</w:t>
             </w:r>
             <w:r>
-              <w:t xml:space="preserve"> </w:t>
-            </w:r>
-            <w:r>
-              <w:t>1043.028</w:t>
+              <w:t xml:space="preserve"> 1043.028</w:t>
             </w:r>
             <w:r>
               <w:t>,</w:t>
             </w:r>
             <w:r>
-              <w:t xml:space="preserve"> </w:t>
-            </w:r>
-            <w:r>
-              <w:t>1043.028</w:t>
+              <w:t xml:space="preserve"> 1043.028</w:t>
             </w:r>
             <w:r>
               <w:t>,</w:t>
             </w:r>
             <w:r>
-              <w:t xml:space="preserve"> </w:t>
-            </w:r>
-            <w:r>
-              <w:t>1043.028</w:t>
+              <w:t xml:space="preserve"> 1043.028</w:t>
             </w:r>
             <w:r>
               <w:t>,</w:t>
             </w:r>
             <w:r>
-              <w:t xml:space="preserve"> </w:t>
-            </w:r>
-            <w:r>
-              <w:t>1043.028</w:t>
+              <w:t xml:space="preserve"> 1043.028</w:t>
             </w:r>
             <w:r>
               <w:t>,</w:t>
             </w:r>
             <w:r>
-              <w:t xml:space="preserve"> </w:t>
-            </w:r>
-            <w:r>
-              <w:t>1043.028</w:t>
+              <w:t xml:space="preserve"> 1043.028</w:t>
             </w:r>
             <w:r>
               <w:t>,</w:t>
             </w:r>
             <w:r>
-              <w:t xml:space="preserve"> </w:t>
-            </w:r>
-            <w:r>
-              <w:t>1043.028</w:t>
+              <w:t xml:space="preserve"> 1043.028</w:t>
             </w:r>
             <w:r>
               <w:t>,</w:t>
             </w:r>
             <w:r>
-              <w:t xml:space="preserve"> </w:t>
-            </w:r>
-            <w:r>
-              <w:t>1043.028</w:t>
+              <w:t xml:space="preserve"> 1043.028</w:t>
             </w:r>
             <w:r>
               <w:t>,</w:t>
             </w:r>
             <w:r>
-              <w:t xml:space="preserve"> </w:t>
-            </w:r>
-            <w:r>
-              <w:t>1043.028</w:t>
+              <w:t xml:space="preserve"> 1043.028</w:t>
             </w:r>
           </w:p>
         </w:tc>
@@ -1688,139 +3558,647 @@
       <w:r>
         <w:t xml:space="preserve">Table </w:t>
       </w:r>
-      <w:fldSimple w:instr=" SEQ Table \* ARABIC ">
-        <w:r>
-          <w:rPr>
-            <w:noProof/>
-          </w:rPr>
-          <w:t>1</w:t>
-        </w:r>
-      </w:fldSimple>
+      <w:r>
+        <w:fldChar w:fldCharType="begin"/>
+      </w:r>
+      <w:r>
+        <w:instrText xml:space="preserve"> SEQ Table \* ARABIC </w:instrText>
+      </w:r>
+      <w:r>
+        <w:fldChar w:fldCharType="separate"/>
+      </w:r>
+      <w:r>
+        <w:rPr>
+          <w:noProof/>
+        </w:rPr>
+        <w:t>1</w:t>
+      </w:r>
+      <w:r>
+        <w:rPr>
+          <w:noProof/>
+        </w:rPr>
+        <w:fldChar w:fldCharType="end"/>
+      </w:r>
       <w:r>
         <w:t>: Testcase Results with varying k values</w:t>
       </w:r>
     </w:p>
     <w:p>
       <w:r>
-        <w:t>*Indicates that there was a potential error... however we look at a smaller test set as seen in appendix, it appeared to work. The benefit of the doubt will be given as it became very difficult to debug the 10k data set that was used.</w:t>
+        <w:t xml:space="preserve">As seen in </w:t>
+      </w:r>
+      <w:r>
+        <w:rPr>
+          <w:i/>
+        </w:rPr>
+        <w:t>Table 1</w:t>
+      </w:r>
+      <w:r>
+        <w:t xml:space="preserve">, the algorithm was able to find shortest path results the input as seen in </w:t>
+      </w:r>
+      <w:r>
+        <w:rPr>
+          <w:i/>
+        </w:rPr>
+        <w:t>Appendix Figure B</w:t>
+      </w:r>
+      <w:r>
+        <w:t xml:space="preserve">. Firstly, as compared to known results as seen in </w:t>
+      </w:r>
+      <w:r>
+        <w:rPr>
+          <w:i/>
+        </w:rPr>
+        <w:t>Appendix Figure C</w:t>
+      </w:r>
+      <w:r>
+        <w:t xml:space="preserve">,  it appeared the algorithm correctly found the optimal path of distance </w:t>
+      </w:r>
+      <w:r>
+        <w:t>1038.57</w:t>
+      </w:r>
+      <w:r>
+        <w:t>.</w:t>
+      </w:r>
+      <w:r>
+        <w:t xml:space="preserve"> Alternatively</w:t>
+      </w:r>
+      <w:r>
+        <w:t>, it appeared that</w:t>
+      </w:r>
+      <w:r>
+        <w:t xml:space="preserve"> each k – 1 approximate path distances was equal. This indicates either an unexpected error in the code or the possibility that because the data set is so large, there are equal alternative edges which bring the distance to the same value. It was found that in a smaller data set, as seen in </w:t>
+      </w:r>
+      <w:r>
+        <w:rPr>
+          <w:i/>
+        </w:rPr>
+        <w:t>Appendix Figure A</w:t>
+      </w:r>
+      <w:r>
+        <w:t xml:space="preserve">, the algorithm did not repeat approximate distances and behaved correctly. </w:t>
+      </w:r>
+      <w:r>
+        <w:t>Finally, it was observed that the time taken to solve for the output was fairly substantial as compared to the known results speeds. This indicates a less efficient implementation</w:t>
+      </w:r>
+      <w:r>
+        <w:t>.</w:t>
       </w:r>
     </w:p>
     <w:p>
       <w:pPr>
         <w:pStyle w:val="Heading2"/>
       </w:pPr>
-      <w:bookmarkStart w:id="10" w:name="_Toc9784453"/>
+      <w:bookmarkStart w:id="12" w:name="_Toc9795791"/>
       <w:r>
         <w:t>Time Complexity</w:t>
-      </w:r>
-      <w:bookmarkEnd w:id="10"/>
-    </w:p>
-    <w:p>
-      <w:pPr>
-        <w:pStyle w:val="Heading1"/>
-      </w:pPr>
-      <w:bookmarkStart w:id="11" w:name="_Toc9784454"/>
-      <w:r>
-        <w:t>References</w:t>
-      </w:r>
-      <w:bookmarkEnd w:id="11"/>
-    </w:p>
-    <w:p>
-      <w:r>
-        <w:rPr>
-          <w:vertAlign w:val="superscript"/>
-        </w:rPr>
-        <w:t>[1]</w:t>
-      </w:r>
-      <w:r>
-        <w:t xml:space="preserve"> Ben Alex Keen, 2017, </w:t>
-      </w:r>
-      <w:r>
-        <w:rPr>
-          <w:i/>
-        </w:rPr>
-        <w:t xml:space="preserve">Dijkstra's </w:t>
-      </w:r>
-      <w:r>
-        <w:rPr>
-          <w:i/>
-        </w:rPr>
-        <w:t>Shortest Path</w:t>
-      </w:r>
-      <w:r>
-        <w:rPr>
-          <w:i/>
-        </w:rPr>
-        <w:t xml:space="preserve"> and graph structure</w:t>
-      </w:r>
-      <w:r>
-        <w:rPr>
-          <w:i/>
-        </w:rPr>
-        <w:t xml:space="preserve"> </w:t>
-      </w:r>
-      <w:r>
-        <w:rPr>
-          <w:i/>
-        </w:rPr>
-        <w:t xml:space="preserve">implementation </w:t>
-      </w:r>
-      <w:r>
-        <w:rPr>
-          <w:i/>
-        </w:rPr>
-        <w:t>heavy</w:t>
-      </w:r>
-      <w:r>
-        <w:rPr>
-          <w:i/>
-        </w:rPr>
-        <w:t xml:space="preserve"> influence</w:t>
-      </w:r>
-      <w:r>
-        <w:rPr>
-          <w:i/>
-        </w:rPr>
-        <w:t xml:space="preserve">. </w:t>
-      </w:r>
-      <w:r>
-        <w:t xml:space="preserve">URL: </w:t>
-      </w:r>
-      <w:r>
-        <w:t>http://benalexkeen.com/implementing-djikstras-shortest-path-algorithm-with-python/</w:t>
-      </w:r>
-    </w:p>
-    <w:p>
-      <w:r>
-        <w:t xml:space="preserve"> </w:t>
-      </w:r>
-      <w:r>
-        <w:rPr>
-          <w:vertAlign w:val="superscript"/>
-        </w:rPr>
-        <w:t>[2]</w:t>
-      </w:r>
-      <w:r>
-        <w:t xml:space="preserve"> </w:t>
-      </w:r>
-      <w:r>
-        <w:t xml:space="preserve">Jin Y. Yen, 1971, Yen’s K shortest path algorithm loose inspiration. </w:t>
-      </w:r>
-      <w:r>
-        <w:t>URL: https://en.wikipedia.org/wiki/Yen%27s_algorithm</w:t>
-      </w:r>
-    </w:p>
-    <w:p>
-      <w:pPr>
-        <w:pStyle w:val="Heading1"/>
-      </w:pPr>
-      <w:bookmarkStart w:id="12" w:name="_Toc9784455"/>
-      <w:r>
-        <w:t>Appendix</w:t>
       </w:r>
       <w:bookmarkEnd w:id="12"/>
     </w:p>
     <w:p>
+      <w:r>
+        <w:t>In order to find the time complexity of the algorithm, the algorithms various declarations and functions were inspected.</w:t>
+      </w:r>
+      <w:r>
+        <w:t xml:space="preserve"> Firstly, </w:t>
+      </w:r>
+      <w:r>
+        <w:t>there was a D</w:t>
+      </w:r>
+      <w:r>
+        <w:t xml:space="preserve">ijkstra algorithm implementation that </w:t>
+      </w:r>
+      <w:r>
+        <w:t>followed</w:t>
+      </w:r>
+      <w:r>
+        <w:t xml:space="preserve"> a </w:t>
+      </w:r>
+      <w:r>
+        <w:t>worst-case</w:t>
+      </w:r>
+      <w:r>
+        <w:t xml:space="preserve"> time complexity of O(E log N)</w:t>
+      </w:r>
+      <w:r>
+        <w:rPr>
+          <w:vertAlign w:val="superscript"/>
+        </w:rPr>
+        <w:t>[3]</w:t>
+      </w:r>
+      <w:r>
+        <w:rPr>
+          <w:vertAlign w:val="superscript"/>
+        </w:rPr>
+        <w:t xml:space="preserve"> </w:t>
+      </w:r>
+      <w:r>
+        <w:t>where E = number of edges and N = number of nodes.</w:t>
+      </w:r>
+      <w:r>
+        <w:t xml:space="preserve"> Furthermore, </w:t>
+      </w:r>
+      <w:r>
+        <w:t>there was</w:t>
+      </w:r>
+      <w:r>
+        <w:t xml:space="preserve"> an algorithm for finding the approximate k – 1 shortest paths which </w:t>
+      </w:r>
+      <w:r>
+        <w:t>called</w:t>
+      </w:r>
+      <w:r>
+        <w:t xml:space="preserve"> the Dijkstra’s algorithm a worst case of K times. In addition, </w:t>
+      </w:r>
+      <w:r>
+        <w:t xml:space="preserve">it performed </w:t>
+      </w:r>
+      <w:r>
+        <w:t xml:space="preserve">a single timsort upon a size K list which </w:t>
+      </w:r>
+      <w:r>
+        <w:t>had</w:t>
+      </w:r>
+      <w:r>
+        <w:t xml:space="preserve"> a worst-case time complexity of O(K log K)</w:t>
+      </w:r>
+      <w:r>
+        <w:rPr>
+          <w:vertAlign w:val="superscript"/>
+        </w:rPr>
+        <w:t>[4]</w:t>
+      </w:r>
+      <w:r>
+        <w:rPr>
+          <w:vertAlign w:val="superscript"/>
+        </w:rPr>
+        <w:t xml:space="preserve"> </w:t>
+      </w:r>
+      <w:r>
+        <w:t xml:space="preserve">. Finally, the algorithm </w:t>
+      </w:r>
+      <w:r>
+        <w:t>had</w:t>
+      </w:r>
+      <w:r>
+        <w:t xml:space="preserve"> various low-cost calls and declarations which </w:t>
+      </w:r>
+      <w:r>
+        <w:t>could</w:t>
+      </w:r>
+      <w:r>
+        <w:t xml:space="preserve"> be simplified as a constant 1.</w:t>
+      </w:r>
+    </w:p>
+    <w:p>
+      <w:r>
+        <w:lastRenderedPageBreak/>
+        <w:t>Therefore:</w:t>
+      </w:r>
+    </w:p>
+    <w:p>
+      <w:pPr>
+        <w:rPr>
+          <w:rFonts w:cs="Cambria Math"/>
+          <w:color w:val="222222"/>
+          <w:shd w:val="clear" w:color="auto" w:fill="FFFFFF"/>
+        </w:rPr>
+      </w:pPr>
+      <w:r>
+        <w:t>T(</w:t>
+      </w:r>
+      <w:r>
+        <w:t>n</w:t>
+      </w:r>
+      <w:r>
+        <w:t xml:space="preserve">) = K </w:t>
+      </w:r>
+      <w:r>
+        <w:rPr>
+          <w:rFonts w:ascii="Cambria Math" w:hAnsi="Cambria Math" w:cs="Cambria Math"/>
+          <w:color w:val="222222"/>
+          <w:shd w:val="clear" w:color="auto" w:fill="FFFFFF"/>
+        </w:rPr>
+        <w:t>⋅</w:t>
+      </w:r>
+      <w:r>
+        <w:rPr>
+          <w:rFonts w:cs="Cambria Math"/>
+          <w:color w:val="222222"/>
+          <w:shd w:val="clear" w:color="auto" w:fill="FFFFFF"/>
+        </w:rPr>
+        <w:t xml:space="preserve"> (E log N)</w:t>
+      </w:r>
+      <w:r>
+        <w:rPr>
+          <w:rFonts w:cs="Cambria Math"/>
+          <w:color w:val="222222"/>
+          <w:shd w:val="clear" w:color="auto" w:fill="FFFFFF"/>
+        </w:rPr>
+        <w:t xml:space="preserve"> + K log K + 1</w:t>
+      </w:r>
+    </w:p>
+    <w:p>
+      <w:pPr>
+        <w:rPr>
+          <w:rFonts w:cs="Cambria Math"/>
+          <w:color w:val="222222"/>
+          <w:shd w:val="clear" w:color="auto" w:fill="FFFFFF"/>
+        </w:rPr>
+      </w:pPr>
+      <w:r>
+        <w:rPr>
+          <w:rFonts w:cs="Cambria Math"/>
+          <w:color w:val="222222"/>
+          <w:shd w:val="clear" w:color="auto" w:fill="FFFFFF"/>
+        </w:rPr>
+        <w:t xml:space="preserve">        = K</w:t>
+      </w:r>
+      <w:r>
+        <w:t xml:space="preserve"> </w:t>
+      </w:r>
+      <w:r>
+        <w:rPr>
+          <w:rFonts w:ascii="Cambria Math" w:hAnsi="Cambria Math" w:cs="Cambria Math"/>
+          <w:color w:val="222222"/>
+          <w:shd w:val="clear" w:color="auto" w:fill="FFFFFF"/>
+        </w:rPr>
+        <w:t>⋅</w:t>
+      </w:r>
+      <w:r>
+        <w:rPr>
+          <w:rFonts w:cs="Cambria Math"/>
+          <w:color w:val="222222"/>
+          <w:shd w:val="clear" w:color="auto" w:fill="FFFFFF"/>
+        </w:rPr>
+        <w:t xml:space="preserve"> </w:t>
+      </w:r>
+      <w:r>
+        <w:rPr>
+          <w:rFonts w:cs="Cambria Math"/>
+          <w:color w:val="222222"/>
+          <w:shd w:val="clear" w:color="auto" w:fill="FFFFFF"/>
+        </w:rPr>
+        <w:t>E log N + K log K + 1</w:t>
+      </w:r>
+    </w:p>
+    <w:p>
+      <w:pPr>
+        <w:rPr>
+          <w:rFonts w:cs="Arial"/>
+          <w:color w:val="222222"/>
+          <w:shd w:val="clear" w:color="auto" w:fill="FFFFFF"/>
+        </w:rPr>
+      </w:pPr>
+      <w:r>
+        <w:rPr>
+          <w:rFonts w:cs="Cambria Math"/>
+          <w:color w:val="222222"/>
+          <w:shd w:val="clear" w:color="auto" w:fill="FFFFFF"/>
+        </w:rPr>
+        <w:t xml:space="preserve">       </w:t>
+      </w:r>
+      <w:r>
+        <w:rPr>
+          <w:rFonts w:cs="Cambria Math"/>
+          <w:color w:val="222222"/>
+          <w:shd w:val="clear" w:color="auto" w:fill="FFFFFF"/>
+        </w:rPr>
+        <w:t xml:space="preserve"> </w:t>
+      </w:r>
+      <w:r>
+        <w:rPr>
+          <w:rFonts w:cs="Arial"/>
+          <w:color w:val="222222"/>
+          <w:shd w:val="clear" w:color="auto" w:fill="FFFFFF"/>
+        </w:rPr>
+        <w:t>≤</w:t>
+      </w:r>
+      <w:r>
+        <w:rPr>
+          <w:rFonts w:cs="Arial"/>
+          <w:color w:val="222222"/>
+          <w:shd w:val="clear" w:color="auto" w:fill="FFFFFF"/>
+        </w:rPr>
+        <w:t xml:space="preserve"> Const K </w:t>
+      </w:r>
+      <w:r>
+        <w:rPr>
+          <w:rFonts w:ascii="Cambria Math" w:hAnsi="Cambria Math" w:cs="Cambria Math"/>
+          <w:color w:val="222222"/>
+          <w:shd w:val="clear" w:color="auto" w:fill="FFFFFF"/>
+        </w:rPr>
+        <w:t>⋅</w:t>
+      </w:r>
+      <w:r>
+        <w:rPr>
+          <w:rFonts w:cs="Cambria Math"/>
+          <w:color w:val="222222"/>
+          <w:shd w:val="clear" w:color="auto" w:fill="FFFFFF"/>
+        </w:rPr>
+        <w:t xml:space="preserve"> </w:t>
+      </w:r>
+      <w:r>
+        <w:rPr>
+          <w:rFonts w:cs="Arial"/>
+          <w:color w:val="222222"/>
+          <w:shd w:val="clear" w:color="auto" w:fill="FFFFFF"/>
+        </w:rPr>
+        <w:t>E log N</w:t>
+      </w:r>
+    </w:p>
+    <w:p>
+      <w:pPr>
+        <w:rPr>
+          <w:rFonts w:cs="Arial"/>
+          <w:color w:val="222222"/>
+          <w:shd w:val="clear" w:color="auto" w:fill="FFFFFF"/>
+        </w:rPr>
+      </w:pPr>
+      <w:r>
+        <w:rPr>
+          <w:rFonts w:cs="Arial"/>
+          <w:color w:val="222222"/>
+          <w:shd w:val="clear" w:color="auto" w:fill="FFFFFF"/>
+        </w:rPr>
+        <w:t xml:space="preserve">     </w:t>
+      </w:r>
+      <w:r>
+        <w:rPr>
+          <w:rFonts w:cs="Arial"/>
+          <w:color w:val="222222"/>
+          <w:shd w:val="clear" w:color="auto" w:fill="FFFFFF"/>
+        </w:rPr>
+        <w:t xml:space="preserve">   </w:t>
+      </w:r>
+      <w:r>
+        <w:rPr>
+          <w:rFonts w:cs="Arial"/>
+          <w:color w:val="222222"/>
+          <w:shd w:val="clear" w:color="auto" w:fill="FFFFFF"/>
+        </w:rPr>
+        <w:t>≤</w:t>
+      </w:r>
+      <w:r>
+        <w:rPr>
+          <w:rFonts w:cs="Arial"/>
+          <w:color w:val="222222"/>
+          <w:shd w:val="clear" w:color="auto" w:fill="FFFFFF"/>
+        </w:rPr>
+        <w:t xml:space="preserve"> O(K</w:t>
+      </w:r>
+      <w:r>
+        <w:t xml:space="preserve"> </w:t>
+      </w:r>
+      <w:r>
+        <w:rPr>
+          <w:rFonts w:ascii="Cambria Math" w:hAnsi="Cambria Math" w:cs="Cambria Math"/>
+          <w:color w:val="222222"/>
+          <w:shd w:val="clear" w:color="auto" w:fill="FFFFFF"/>
+        </w:rPr>
+        <w:t>⋅</w:t>
+      </w:r>
+      <w:r>
+        <w:rPr>
+          <w:rFonts w:cs="Cambria Math"/>
+          <w:color w:val="222222"/>
+          <w:shd w:val="clear" w:color="auto" w:fill="FFFFFF"/>
+        </w:rPr>
+        <w:t xml:space="preserve"> </w:t>
+      </w:r>
+      <w:r>
+        <w:rPr>
+          <w:rFonts w:cs="Arial"/>
+          <w:color w:val="222222"/>
+          <w:shd w:val="clear" w:color="auto" w:fill="FFFFFF"/>
+        </w:rPr>
+        <w:t>E log N)</w:t>
+      </w:r>
+    </w:p>
+    <w:p>
+      <w:pPr>
+        <w:rPr>
+          <w:rFonts w:cs="Arial"/>
+          <w:color w:val="222222"/>
+          <w:shd w:val="clear" w:color="auto" w:fill="FFFFFF"/>
+        </w:rPr>
+      </w:pPr>
+      <w:r>
+        <w:rPr>
+          <w:rFonts w:cs="Arial"/>
+          <w:color w:val="222222"/>
+          <w:shd w:val="clear" w:color="auto" w:fill="FFFFFF"/>
+        </w:rPr>
+        <w:t xml:space="preserve">Hence, it is observed that the algorithm followed a time complexity of </w:t>
+      </w:r>
+      <w:r>
+        <w:rPr>
+          <w:rFonts w:cs="Arial"/>
+          <w:color w:val="222222"/>
+          <w:shd w:val="clear" w:color="auto" w:fill="FFFFFF"/>
+        </w:rPr>
+        <w:t>O(K</w:t>
+      </w:r>
+      <w:r>
+        <w:t xml:space="preserve"> </w:t>
+      </w:r>
+      <w:r>
+        <w:rPr>
+          <w:rFonts w:ascii="Cambria Math" w:hAnsi="Cambria Math" w:cs="Cambria Math"/>
+          <w:color w:val="222222"/>
+          <w:shd w:val="clear" w:color="auto" w:fill="FFFFFF"/>
+        </w:rPr>
+        <w:t>⋅</w:t>
+      </w:r>
+      <w:r>
+        <w:rPr>
+          <w:rFonts w:cs="Cambria Math"/>
+          <w:color w:val="222222"/>
+          <w:shd w:val="clear" w:color="auto" w:fill="FFFFFF"/>
+        </w:rPr>
+        <w:t xml:space="preserve"> </w:t>
+      </w:r>
+      <w:r>
+        <w:rPr>
+          <w:rFonts w:cs="Arial"/>
+          <w:color w:val="222222"/>
+          <w:shd w:val="clear" w:color="auto" w:fill="FFFFFF"/>
+        </w:rPr>
+        <w:t>E log N)</w:t>
+      </w:r>
+      <w:r>
+        <w:rPr>
+          <w:rFonts w:cs="Arial"/>
+          <w:color w:val="222222"/>
+          <w:shd w:val="clear" w:color="auto" w:fill="FFFFFF"/>
+        </w:rPr>
+        <w:t xml:space="preserve"> which appeared to fit the characteristics of the</w:t>
+      </w:r>
+      <w:r>
+        <w:rPr>
+          <w:rFonts w:cs="Arial"/>
+          <w:color w:val="222222"/>
+          <w:shd w:val="clear" w:color="auto" w:fill="FFFFFF"/>
+        </w:rPr>
+        <w:t xml:space="preserve"> testcase</w:t>
+      </w:r>
+      <w:r>
+        <w:rPr>
+          <w:rFonts w:cs="Arial"/>
+          <w:color w:val="222222"/>
+          <w:shd w:val="clear" w:color="auto" w:fill="FFFFFF"/>
+        </w:rPr>
+        <w:t xml:space="preserve"> results.</w:t>
+      </w:r>
+    </w:p>
+    <w:p>
+      <w:pPr>
+        <w:pStyle w:val="Heading1"/>
+      </w:pPr>
+      <w:bookmarkStart w:id="13" w:name="_Toc9795792"/>
+      <w:r>
+        <w:t>References</w:t>
+      </w:r>
+      <w:bookmarkEnd w:id="13"/>
+    </w:p>
+    <w:p>
+      <w:r>
+        <w:rPr>
+          <w:vertAlign w:val="superscript"/>
+        </w:rPr>
+        <w:t>[1]</w:t>
+      </w:r>
+      <w:r>
+        <w:t xml:space="preserve"> Ben Alex Keen, 2017, </w:t>
+      </w:r>
+      <w:r>
+        <w:rPr>
+          <w:i/>
+        </w:rPr>
+        <w:t xml:space="preserve">Dijkstra's Shortest Path and graph structure implementation </w:t>
+      </w:r>
+      <w:r>
+        <w:rPr>
+          <w:i/>
+        </w:rPr>
+        <w:t>heavy</w:t>
+      </w:r>
+      <w:r>
+        <w:rPr>
+          <w:i/>
+        </w:rPr>
+        <w:t xml:space="preserve"> influence. </w:t>
+      </w:r>
+      <w:r>
+        <w:rPr>
+          <w:i/>
+        </w:rPr>
+        <w:t>URL: http://benalexkeen.com/implementing-djikstras-shortest-path-algorithm-with-python/</w:t>
+      </w:r>
+    </w:p>
+    <w:p>
+      <w:r>
+        <w:t xml:space="preserve"> </w:t>
+      </w:r>
+      <w:r>
+        <w:rPr>
+          <w:vertAlign w:val="superscript"/>
+        </w:rPr>
+        <w:t>[2]</w:t>
+      </w:r>
+      <w:r>
+        <w:t xml:space="preserve"> </w:t>
+      </w:r>
+      <w:r>
+        <w:t xml:space="preserve">Jin Y. Yen, 1971, Yen’s K shortest path algorithm loose inspiration. </w:t>
+      </w:r>
+      <w:r>
+        <w:rPr>
+          <w:i/>
+        </w:rPr>
+        <w:t xml:space="preserve">URL: </w:t>
+      </w:r>
+      <w:r>
+        <w:rPr>
+          <w:i/>
+        </w:rPr>
+        <w:t>https://en.wikipedia.org/wiki/Yen%27s_algorithm</w:t>
+      </w:r>
+    </w:p>
+    <w:p>
+      <w:r>
+        <w:rPr>
+          <w:vertAlign w:val="superscript"/>
+        </w:rPr>
+        <w:t>[3]</w:t>
+      </w:r>
+      <w:r>
+        <w:t xml:space="preserve"> Wikipedia, 2019, </w:t>
+      </w:r>
+      <w:r>
+        <w:rPr>
+          <w:i/>
+        </w:rPr>
+        <w:t>Dijkstra’s Algorithm.</w:t>
+      </w:r>
+      <w:r>
+        <w:t xml:space="preserve"> </w:t>
+      </w:r>
+      <w:r>
+        <w:rPr>
+          <w:i/>
+        </w:rPr>
+        <w:t>URL:</w:t>
+      </w:r>
+      <w:r>
+        <w:t xml:space="preserve"> </w:t>
+      </w:r>
+      <w:r>
+        <w:rPr>
+          <w:i/>
+        </w:rPr>
+        <w:t>https://en.wikipedia.org/wiki/Dijkstra%27s_algorithm</w:t>
+      </w:r>
+    </w:p>
+    <w:p>
+      <w:pPr>
+        <w:rPr>
+          <w:i/>
+        </w:rPr>
+      </w:pPr>
+      <w:r>
+        <w:rPr>
+          <w:vertAlign w:val="superscript"/>
+        </w:rPr>
+        <w:t>[4]</w:t>
+      </w:r>
+      <w:r>
+        <w:t xml:space="preserve"> Awdesh, 2018, </w:t>
+      </w:r>
+      <w:r>
+        <w:rPr>
+          <w:i/>
+        </w:rPr>
+        <w:t xml:space="preserve">Timsort: The Fastest sorting algorithm for real-world problems. URL: </w:t>
+      </w:r>
+      <w:r>
+        <w:rPr>
+          <w:i/>
+        </w:rPr>
+        <w:t>https://dev.to/s_awdesh/timsort-fastest-sorting-algorithm-for-real-world-problems--2jhd</w:t>
+      </w:r>
+    </w:p>
+    <w:p>
+      <w:pPr>
+        <w:pStyle w:val="Heading1"/>
+      </w:pPr>
+      <w:bookmarkStart w:id="14" w:name="_Toc9795793"/>
+      <w:r>
+        <w:t>Appendix</w:t>
+      </w:r>
+      <w:bookmarkEnd w:id="14"/>
+    </w:p>
+    <w:p>
       <w:pPr>
         <w:rPr>
           <w:i/>
@@ -1832,14 +4210,7 @@
           <w:i/>
           <w:u w:val="single"/>
         </w:rPr>
-        <w:t xml:space="preserve">Item 1: </w:t>
-      </w:r>
-      <w:r>
-        <w:rPr>
-          <w:i/>
-          <w:u w:val="single"/>
-        </w:rPr>
-        <w:t>Smaller Test Input</w:t>
+        <w:t>Figure A: Input &amp; Results of smaller testcase</w:t>
       </w:r>
     </w:p>
     <w:p>
@@ -1982,45 +4353,308 @@
       </w:r>
     </w:p>
     <w:p>
-      <w:r>
-        <w:t>Result:</w:t>
+      <w:pPr>
+        <w:pStyle w:val="NoSpacing"/>
+        <w:rPr>
+          <w:rFonts w:ascii="Courier New" w:hAnsi="Courier New" w:cs="Courier New"/>
+          <w:sz w:val="18"/>
+        </w:rPr>
+      </w:pPr>
+      <w:r>
+        <w:rPr>
+          <w:rFonts w:ascii="Courier New" w:hAnsi="Courier New" w:cs="Courier New"/>
+          <w:sz w:val="18"/>
+        </w:rPr>
+        <w:t>Found Path Costs</w:t>
+      </w:r>
+      <w:r>
+        <w:rPr>
+          <w:rFonts w:ascii="Courier New" w:hAnsi="Courier New" w:cs="Courier New"/>
+          <w:sz w:val="18"/>
+        </w:rPr>
+        <w:t xml:space="preserve"> in</w:t>
+      </w:r>
+      <w:r>
+        <w:rPr>
+          <w:rFonts w:ascii="Courier New" w:hAnsi="Courier New" w:cs="Courier New"/>
+          <w:sz w:val="18"/>
+        </w:rPr>
+        <w:t xml:space="preserve"> 0.00 (secs)</w:t>
+      </w:r>
+      <w:r>
+        <w:rPr>
+          <w:rFonts w:ascii="Courier New" w:hAnsi="Courier New" w:cs="Courier New"/>
+          <w:sz w:val="18"/>
+        </w:rPr>
+        <w:t>:</w:t>
       </w:r>
     </w:p>
     <w:p>
       <w:pPr>
         <w:pStyle w:val="NoSpacing"/>
         <w:rPr>
-          <w:rFonts w:ascii="Lucida Console" w:hAnsi="Lucida Console"/>
-        </w:rPr>
-      </w:pPr>
-      <w:r>
-        <w:rPr>
-          <w:rFonts w:ascii="Lucida Console" w:hAnsi="Lucida Console"/>
-        </w:rPr>
-        <w:t>Found Path Costs: 0.00 (secs)</w:t>
+          <w:rFonts w:ascii="Courier New" w:hAnsi="Courier New" w:cs="Courier New"/>
+          <w:sz w:val="18"/>
+        </w:rPr>
+      </w:pPr>
+      <w:r>
+        <w:rPr>
+          <w:rFonts w:ascii="Courier New" w:hAnsi="Courier New" w:cs="Courier New"/>
+          <w:sz w:val="18"/>
+        </w:rPr>
+        <w:t>[5.0, 7.0, 8.0]</w:t>
       </w:r>
     </w:p>
     <w:p>
       <w:pPr>
         <w:pStyle w:val="NoSpacing"/>
-        <w:rPr>
-          <w:rFonts w:ascii="Lucida Console" w:hAnsi="Lucida Console"/>
-        </w:rPr>
-      </w:pPr>
-      <w:r>
-        <w:rPr>
-          <w:rFonts w:ascii="Lucida Console" w:hAnsi="Lucida Console"/>
-        </w:rPr>
-        <w:t>[5.0, 7.0, 8.0]</w:t>
-      </w:r>
+      </w:pPr>
     </w:p>
     <w:p>
       <w:pPr>
-        <w:pStyle w:val="NoSpacing"/>
-      </w:pPr>
+        <w:rPr>
+          <w:i/>
+          <w:u w:val="single"/>
+        </w:rPr>
+      </w:pPr>
+      <w:r>
+        <w:rPr>
+          <w:i/>
+          <w:u w:val="single"/>
+        </w:rPr>
+        <w:t>Figure B: Sample of testcase used</w:t>
+      </w:r>
     </w:p>
     <w:p>
       <w:pPr>
+        <w:shd w:val="clear" w:color="auto" w:fill="2B2B2B"/>
+        <w:tabs>
+          <w:tab w:val="left" w:pos="916"/>
+          <w:tab w:val="left" w:pos="1832"/>
+          <w:tab w:val="left" w:pos="2748"/>
+          <w:tab w:val="left" w:pos="3664"/>
+          <w:tab w:val="left" w:pos="4580"/>
+          <w:tab w:val="left" w:pos="5496"/>
+          <w:tab w:val="left" w:pos="6412"/>
+          <w:tab w:val="left" w:pos="7328"/>
+          <w:tab w:val="left" w:pos="8244"/>
+          <w:tab w:val="left" w:pos="9160"/>
+          <w:tab w:val="left" w:pos="10076"/>
+          <w:tab w:val="left" w:pos="10992"/>
+          <w:tab w:val="left" w:pos="11908"/>
+          <w:tab w:val="left" w:pos="12824"/>
+          <w:tab w:val="left" w:pos="13740"/>
+          <w:tab w:val="left" w:pos="14656"/>
+        </w:tabs>
+        <w:spacing w:after="0" w:line="240" w:lineRule="auto"/>
+        <w:rPr>
+          <w:rFonts w:ascii="Courier New" w:eastAsia="Times New Roman" w:hAnsi="Courier New" w:cs="Courier New"/>
+          <w:color w:val="A9B7C6"/>
+          <w:sz w:val="18"/>
+          <w:szCs w:val="18"/>
+        </w:rPr>
+      </w:pPr>
+      <w:r>
+        <w:rPr>
+          <w:rFonts w:ascii="Courier New" w:eastAsia="Times New Roman" w:hAnsi="Courier New" w:cs="Courier New"/>
+          <w:color w:val="A9B7C6"/>
+          <w:sz w:val="18"/>
+          <w:szCs w:val="18"/>
+        </w:rPr>
+        <w:t>11825 28524</w:t>
+      </w:r>
+      <w:r>
+        <w:rPr>
+          <w:rFonts w:ascii="Courier New" w:eastAsia="Times New Roman" w:hAnsi="Courier New" w:cs="Courier New"/>
+          <w:color w:val="A9B7C6"/>
+          <w:sz w:val="18"/>
+          <w:szCs w:val="18"/>
+        </w:rPr>
+        <w:br/>
+        <w:t>0 1 9.868366945875247</w:t>
+      </w:r>
+      <w:r>
+        <w:rPr>
+          <w:rFonts w:ascii="Courier New" w:eastAsia="Times New Roman" w:hAnsi="Courier New" w:cs="Courier New"/>
+          <w:color w:val="A9B7C6"/>
+          <w:sz w:val="18"/>
+          <w:szCs w:val="18"/>
+        </w:rPr>
+        <w:br/>
+        <w:t>1 0 9.868366945875247</w:t>
+      </w:r>
+      <w:r>
+        <w:rPr>
+          <w:rFonts w:ascii="Courier New" w:eastAsia="Times New Roman" w:hAnsi="Courier New" w:cs="Courier New"/>
+          <w:color w:val="A9B7C6"/>
+          <w:sz w:val="18"/>
+          <w:szCs w:val="18"/>
+        </w:rPr>
+        <w:br/>
+        <w:t>2 0 13.22475463876114</w:t>
+      </w:r>
+      <w:r>
+        <w:rPr>
+          <w:rFonts w:ascii="Courier New" w:eastAsia="Times New Roman" w:hAnsi="Courier New" w:cs="Courier New"/>
+          <w:color w:val="A9B7C6"/>
+          <w:sz w:val="18"/>
+          <w:szCs w:val="18"/>
+        </w:rPr>
+        <w:br/>
+        <w:t>0 2 13.22475463876114</w:t>
+      </w:r>
+      <w:r>
+        <w:rPr>
+          <w:rFonts w:ascii="Courier New" w:eastAsia="Times New Roman" w:hAnsi="Courier New" w:cs="Courier New"/>
+          <w:color w:val="A9B7C6"/>
+          <w:sz w:val="18"/>
+          <w:szCs w:val="18"/>
+        </w:rPr>
+        <w:br/>
+        <w:t>3 4 23.43284736824765</w:t>
+      </w:r>
+      <w:r>
+        <w:rPr>
+          <w:rFonts w:ascii="Courier New" w:eastAsia="Times New Roman" w:hAnsi="Courier New" w:cs="Courier New"/>
+          <w:color w:val="A9B7C6"/>
+          <w:sz w:val="18"/>
+          <w:szCs w:val="18"/>
+        </w:rPr>
+        <w:br/>
+        <w:t>4 3 23.43284736824765</w:t>
+      </w:r>
+      <w:r>
+        <w:rPr>
+          <w:rFonts w:ascii="Courier New" w:eastAsia="Times New Roman" w:hAnsi="Courier New" w:cs="Courier New"/>
+          <w:color w:val="A9B7C6"/>
+          <w:sz w:val="18"/>
+          <w:szCs w:val="18"/>
+        </w:rPr>
+        <w:br/>
+        <w:t>5 6 1.6381453043463388</w:t>
+      </w:r>
+      <w:r>
+        <w:rPr>
+          <w:rFonts w:ascii="Courier New" w:eastAsia="Times New Roman" w:hAnsi="Courier New" w:cs="Courier New"/>
+          <w:color w:val="A9B7C6"/>
+          <w:sz w:val="18"/>
+          <w:szCs w:val="18"/>
+        </w:rPr>
+        <w:br/>
+        <w:t>6 5 1.6381453043463388</w:t>
+      </w:r>
+      <w:r>
+        <w:rPr>
+          <w:rFonts w:ascii="Courier New" w:eastAsia="Times New Roman" w:hAnsi="Courier New" w:cs="Courier New"/>
+          <w:color w:val="A9B7C6"/>
+          <w:sz w:val="18"/>
+          <w:szCs w:val="18"/>
+        </w:rPr>
+        <w:br/>
+        <w:t>7 8 49.093299303324045</w:t>
+      </w:r>
+      <w:r>
+        <w:rPr>
+          <w:rFonts w:ascii="Courier New" w:eastAsia="Times New Roman" w:hAnsi="Courier New" w:cs="Courier New"/>
+          <w:color w:val="A9B7C6"/>
+          <w:sz w:val="18"/>
+          <w:szCs w:val="18"/>
+        </w:rPr>
+        <w:br/>
+        <w:t>8 7 49.093299303324045</w:t>
+      </w:r>
+      <w:r>
+        <w:rPr>
+          <w:rFonts w:ascii="Courier New" w:eastAsia="Times New Roman" w:hAnsi="Courier New" w:cs="Courier New"/>
+          <w:color w:val="A9B7C6"/>
+          <w:sz w:val="18"/>
+          <w:szCs w:val="18"/>
+        </w:rPr>
+        <w:br/>
+        <w:t>...</w:t>
+      </w:r>
+      <w:r>
+        <w:rPr>
+          <w:rFonts w:ascii="Courier New" w:eastAsia="Times New Roman" w:hAnsi="Courier New" w:cs="Courier New"/>
+          <w:color w:val="A9B7C6"/>
+          <w:sz w:val="18"/>
+          <w:szCs w:val="18"/>
+        </w:rPr>
+        <w:br/>
+        <w:t>11823 11817 3.8468667731967576</w:t>
+      </w:r>
+      <w:r>
+        <w:rPr>
+          <w:rFonts w:ascii="Courier New" w:eastAsia="Times New Roman" w:hAnsi="Courier New" w:cs="Courier New"/>
+          <w:color w:val="A9B7C6"/>
+          <w:sz w:val="18"/>
+          <w:szCs w:val="18"/>
+        </w:rPr>
+        <w:br/>
+        <w:t>11817 11823 3.8468667731967576</w:t>
+      </w:r>
+      <w:r>
+        <w:rPr>
+          <w:rFonts w:ascii="Courier New" w:eastAsia="Times New Roman" w:hAnsi="Courier New" w:cs="Courier New"/>
+          <w:color w:val="A9B7C6"/>
+          <w:sz w:val="18"/>
+          <w:szCs w:val="18"/>
+        </w:rPr>
+        <w:br/>
+        <w:t>11823 11824 1.299408290979295</w:t>
+      </w:r>
+      <w:r>
+        <w:rPr>
+          <w:rFonts w:ascii="Courier New" w:eastAsia="Times New Roman" w:hAnsi="Courier New" w:cs="Courier New"/>
+          <w:color w:val="A9B7C6"/>
+          <w:sz w:val="18"/>
+          <w:szCs w:val="18"/>
+        </w:rPr>
+        <w:br/>
+        <w:t>11824 11823 1.299408290979295</w:t>
+      </w:r>
+      <w:r>
+        <w:rPr>
+          <w:rFonts w:ascii="Courier New" w:eastAsia="Times New Roman" w:hAnsi="Courier New" w:cs="Courier New"/>
+          <w:color w:val="A9B7C6"/>
+          <w:sz w:val="18"/>
+          <w:szCs w:val="18"/>
+        </w:rPr>
+        <w:br/>
+        <w:t>7685 8714 3</w:t>
+      </w:r>
+    </w:p>
+    <w:p>
+      <w:pPr>
+        <w:tabs>
+          <w:tab w:val="left" w:pos="916"/>
+          <w:tab w:val="left" w:pos="1832"/>
+          <w:tab w:val="left" w:pos="2748"/>
+          <w:tab w:val="left" w:pos="3664"/>
+          <w:tab w:val="left" w:pos="4580"/>
+          <w:tab w:val="left" w:pos="5496"/>
+          <w:tab w:val="left" w:pos="6412"/>
+          <w:tab w:val="left" w:pos="7328"/>
+          <w:tab w:val="left" w:pos="8244"/>
+          <w:tab w:val="left" w:pos="9160"/>
+          <w:tab w:val="left" w:pos="10076"/>
+          <w:tab w:val="left" w:pos="10992"/>
+          <w:tab w:val="left" w:pos="11908"/>
+          <w:tab w:val="left" w:pos="12824"/>
+          <w:tab w:val="left" w:pos="13740"/>
+          <w:tab w:val="left" w:pos="14656"/>
+        </w:tabs>
+        <w:spacing w:after="0" w:line="240" w:lineRule="auto"/>
+        <w:rPr>
+          <w:rFonts w:ascii="Courier New" w:eastAsia="Times New Roman" w:hAnsi="Courier New" w:cs="Courier New"/>
+          <w:color w:val="A9B7C6"/>
+          <w:sz w:val="18"/>
+          <w:szCs w:val="18"/>
+        </w:rPr>
+      </w:pPr>
+    </w:p>
+    <w:p>
+      <w:pPr>
         <w:rPr>
           <w:i/>
           <w:u w:val="single"/>
@@ -2031,25 +4665,115 @@
           <w:i/>
           <w:u w:val="single"/>
         </w:rPr>
-        <w:t>Item 2:</w:t>
+        <w:t xml:space="preserve">Figure </w:t>
       </w:r>
       <w:r>
         <w:rPr>
           <w:i/>
           <w:u w:val="single"/>
         </w:rPr>
-        <w:t xml:space="preserve"> Raw</w:t>
+        <w:t>C</w:t>
       </w:r>
       <w:r>
         <w:rPr>
           <w:i/>
           <w:u w:val="single"/>
         </w:rPr>
-        <w:t xml:space="preserve"> Input file used</w:t>
+        <w:t xml:space="preserve">: </w:t>
+      </w:r>
+      <w:r>
+        <w:rPr>
+          <w:i/>
+          <w:u w:val="single"/>
+        </w:rPr>
+        <w:t>Known result of t</w:t>
+      </w:r>
+      <w:r>
+        <w:rPr>
+          <w:i/>
+          <w:u w:val="single"/>
+        </w:rPr>
+        <w:t>estcase used</w:t>
+      </w:r>
+      <w:r>
+        <w:rPr>
+          <w:i/>
+          <w:u w:val="single"/>
+        </w:rPr>
+        <w:t xml:space="preserve"> (as seen in Figure B)</w:t>
+      </w:r>
+    </w:p>
+    <w:p>
+      <w:pPr>
+        <w:tabs>
+          <w:tab w:val="left" w:pos="916"/>
+          <w:tab w:val="left" w:pos="1832"/>
+          <w:tab w:val="left" w:pos="2748"/>
+          <w:tab w:val="left" w:pos="3664"/>
+          <w:tab w:val="left" w:pos="4580"/>
+          <w:tab w:val="left" w:pos="5496"/>
+          <w:tab w:val="left" w:pos="6412"/>
+          <w:tab w:val="left" w:pos="7328"/>
+          <w:tab w:val="left" w:pos="8244"/>
+          <w:tab w:val="left" w:pos="9160"/>
+          <w:tab w:val="left" w:pos="10076"/>
+          <w:tab w:val="left" w:pos="10992"/>
+          <w:tab w:val="left" w:pos="11908"/>
+          <w:tab w:val="left" w:pos="12824"/>
+          <w:tab w:val="left" w:pos="13740"/>
+          <w:tab w:val="left" w:pos="14656"/>
+        </w:tabs>
+        <w:spacing w:after="0" w:line="240" w:lineRule="auto"/>
+        <w:rPr>
+          <w:rFonts w:ascii="Courier New" w:eastAsia="Times New Roman" w:hAnsi="Courier New" w:cs="Courier New"/>
+          <w:color w:val="A9B7C6"/>
+          <w:sz w:val="18"/>
+          <w:szCs w:val="18"/>
+        </w:rPr>
+      </w:pPr>
+      <w:r>
+        <w:rPr>
+          <w:noProof/>
+        </w:rPr>
+        <w:drawing>
+          <wp:inline distT="0" distB="0" distL="0" distR="0" wp14:anchorId="7A10D95E" wp14:editId="5CADAC0F">
+            <wp:extent cx="5731510" cy="1132205"/>
+            <wp:effectExtent l="0" t="0" r="2540" b="0"/>
+            <wp:docPr id="1" name="Picture 1"/>
+            <wp:cNvGraphicFramePr>
+              <a:graphicFrameLocks xmlns:a="http://schemas.openxmlformats.org/drawingml/2006/main" noChangeAspect="1"/>
+            </wp:cNvGraphicFramePr>
+            <a:graphic xmlns:a="http://schemas.openxmlformats.org/drawingml/2006/main">
+              <a:graphicData uri="http://schemas.openxmlformats.org/drawingml/2006/picture">
+                <pic:pic xmlns:pic="http://schemas.openxmlformats.org/drawingml/2006/picture">
+                  <pic:nvPicPr>
+                    <pic:cNvPr id="1" name=""/>
+                    <pic:cNvPicPr/>
+                  </pic:nvPicPr>
+                  <pic:blipFill>
+                    <a:blip r:embed="rId8"/>
+                    <a:stretch>
+                      <a:fillRect/>
+                    </a:stretch>
+                  </pic:blipFill>
+                  <pic:spPr>
+                    <a:xfrm>
+                      <a:off x="0" y="0"/>
+                      <a:ext cx="5731510" cy="1132205"/>
+                    </a:xfrm>
+                    <a:prstGeom prst="rect">
+                      <a:avLst/>
+                    </a:prstGeom>
+                  </pic:spPr>
+                </pic:pic>
+              </a:graphicData>
+            </a:graphic>
+          </wp:inline>
+        </w:drawing>
       </w:r>
     </w:p>
     <w:sectPr>
-      <w:footerReference w:type="default" r:id="rId8"/>
+      <w:footerReference w:type="default" r:id="rId9"/>
       <w:pgSz w:w="11906" w:h="16838"/>
       <w:pgMar w:top="1440" w:right="1440" w:bottom="1440" w:left="1440" w:header="708" w:footer="708" w:gutter="0"/>
       <w:cols w:space="708"/>
@@ -2089,7 +4813,7 @@
 <w:ftr xmlns:wpc="http://schemas.microsoft.com/office/word/2010/wordprocessingCanvas" xmlns:cx="http://schemas.microsoft.com/office/drawing/2014/chartex" xmlns:cx1="http://schemas.microsoft.com/office/drawing/2015/9/8/chartex" xmlns:cx2="http://schemas.microsoft.com/office/drawing/2015/10/21/chartex" xmlns:cx3="http://schemas.microsoft.com/office/drawing/2016/5/9/chartex" xmlns:cx4="http://schemas.microsoft.com/office/drawing/2016/5/10/chartex" xmlns:cx5="http://schemas.microsoft.com/office/drawing/2016/5/11/chartex" xmlns:cx6="http://schemas.microsoft.com/office/drawing/2016/5/12/chartex" xmlns:cx7="http://schemas.microsoft.com/office/drawing/2016/5/13/chartex" xmlns:cx8="http://schemas.microsoft.com/office/drawing/2016/5/14/chartex" xmlns:mc="http://schemas.openxmlformats.org/markup-compatibility/2006" xmlns:aink="http://schemas.microsoft.com/office/drawing/2016/ink" xmlns:am3d="http://schemas.microsoft.com/office/drawing/2017/model3d" xmlns:o="urn:schemas-microsoft-com:office:office" xmlns:r="http://schemas.openxmlformats.org/officeDocument/2006/relationships" xmlns:m="http://schemas.openxmlformats.org/officeDocument/2006/math" xmlns:v="urn:schemas-microsoft-com:vml" xmlns:wp14="http://schemas.microsoft.com/office/word/2010/wordprocessingDrawing" xmlns:wp="http://schemas.openxmlformats.org/drawingml/2006/wordprocessingDrawing" xmlns:w10="urn:schemas-microsoft-com:office:word" xmlns:w="http://schemas.openxmlformats.org/wordprocessingml/2006/main" xmlns:w14="http://schemas.microsoft.com/office/word/2010/wordml" xmlns:w15="http://schemas.microsoft.com/office/word/2012/wordml" xmlns:w16cid="http://schemas.microsoft.com/office/word/2016/wordml/cid" xmlns:w16se="http://schemas.microsoft.com/office/word/2015/wordml/symex" xmlns:wpg="http://schemas.microsoft.com/office/word/2010/wordprocessingGroup" xmlns:wpi="http://schemas.microsoft.com/office/word/2010/wordprocessingInk" xmlns:wne="http://schemas.microsoft.com/office/word/2006/wordml" xmlns:wps="http://schemas.microsoft.com/office/word/2010/wordprocessingShape" mc:Ignorable="w14 w15 w16se w16cid wp14">
   <w:sdt>
     <w:sdtPr>
-      <w:id w:val="33322171"/>
+      <w:id w:val="-261381220"/>
       <w:docPartObj>
         <w:docPartGallery w:val="Page Numbers (Bottom of Page)"/>
         <w:docPartUnique/>
@@ -3770,7 +6494,7 @@
 </file>
 
 <file path=customXml/itemProps1.xml><?xml version="1.0" encoding="utf-8"?>
-<ds:datastoreItem xmlns:ds="http://schemas.openxmlformats.org/officeDocument/2006/customXml" ds:itemID="{6CA3B614-3AF7-49C9-9063-8C8CD262DCD9}">
+<ds:datastoreItem xmlns:ds="http://schemas.openxmlformats.org/officeDocument/2006/customXml" ds:itemID="{E12690D0-35B8-4B69-9CE2-54C8F15BEF96}">
   <ds:schemaRefs>
     <ds:schemaRef ds:uri="http://schemas.openxmlformats.org/officeDocument/2006/bibliography"/>
   </ds:schemaRefs>

</xml_diff>